<commit_message>
update TRIGGER and CREATE DB script
</commit_message>
<xml_diff>
--- a/Report/18VP-CSDLNC-04_Report.docx
+++ b/Report/18VP-CSDLNC-04_Report.docx
@@ -21459,7 +21459,7 @@
           <w:sz w:val="26"/>
           <w:szCs w:val="26"/>
         </w:rPr>
-        <w:t xml:space="preserve">không được sau ngày hiện tại và </w:t>
+        <w:t xml:space="preserve">xảy ra sau và </w:t>
       </w:r>
       <w:r>
         <w:rPr>
@@ -21502,7 +21502,23 @@
           <w:sz w:val="26"/>
           <w:szCs w:val="26"/>
         </w:rPr>
-        <w:t xml:space="preserve"> quá 7 ngày kèm theo điều kiện </w:t>
+        <w:t xml:space="preserve"> quá 7 ngày</w:t>
+      </w:r>
+      <w:r>
+        <w:rPr>
+          <w:rFonts w:ascii="Arial" w:hAnsi="Arial" w:cs="Arial"/>
+          <w:sz w:val="26"/>
+          <w:szCs w:val="26"/>
+        </w:rPr>
+        <w:t>,</w:t>
+      </w:r>
+      <w:r>
+        <w:rPr>
+          <w:rFonts w:ascii="Arial" w:hAnsi="Arial" w:cs="Arial"/>
+          <w:sz w:val="26"/>
+          <w:szCs w:val="26"/>
+        </w:rPr>
+        <w:t xml:space="preserve"> kèm theo điều kiện </w:t>
       </w:r>
       <w:r>
         <w:rPr>
@@ -21513,6 +21529,24 @@
           <w:szCs w:val="26"/>
         </w:rPr>
         <w:t>Trạng Thái</w:t>
+      </w:r>
+      <w:r>
+        <w:rPr>
+          <w:rFonts w:ascii="Arial" w:hAnsi="Arial" w:cs="Arial"/>
+          <w:b/>
+          <w:bCs/>
+          <w:sz w:val="26"/>
+          <w:szCs w:val="26"/>
+        </w:rPr>
+        <w:t xml:space="preserve"> </w:t>
+      </w:r>
+      <w:r>
+        <w:rPr>
+          <w:rFonts w:ascii="Arial" w:hAnsi="Arial" w:cs="Arial"/>
+          <w:sz w:val="26"/>
+          <w:szCs w:val="26"/>
+        </w:rPr>
+        <w:t>của đơn hàng tương ứng</w:t>
       </w:r>
       <w:r>
         <w:rPr>
@@ -21656,83 +21690,32 @@
           <w:sz w:val="26"/>
           <w:szCs w:val="26"/>
         </w:rPr>
-        <w:t xml:space="preserve">Trong giao dịch, </w:t>
-      </w:r>
-      <w:r>
-        <w:rPr>
-          <w:rFonts w:ascii="Arial" w:hAnsi="Arial" w:cs="Arial"/>
-          <w:bCs/>
-          <w:sz w:val="26"/>
-          <w:szCs w:val="26"/>
-          <w:u w:val="single"/>
-        </w:rPr>
-        <w:t>ngày thanh toán</w:t>
-      </w:r>
-      <w:r>
-        <w:rPr>
-          <w:rFonts w:ascii="Arial" w:hAnsi="Arial" w:cs="Arial"/>
-          <w:bCs/>
-          <w:sz w:val="26"/>
-          <w:szCs w:val="26"/>
-        </w:rPr>
-        <w:t xml:space="preserve"> phải trước </w:t>
-      </w:r>
-      <w:r>
-        <w:rPr>
-          <w:rFonts w:ascii="Arial" w:hAnsi="Arial" w:cs="Arial"/>
-          <w:bCs/>
-          <w:sz w:val="26"/>
-          <w:szCs w:val="26"/>
-          <w:u w:val="single"/>
-        </w:rPr>
-        <w:t>thời gian cập nhật</w:t>
-      </w:r>
-      <w:r>
-        <w:rPr>
-          <w:rFonts w:ascii="Arial" w:hAnsi="Arial" w:cs="Arial"/>
-          <w:bCs/>
-          <w:sz w:val="26"/>
-          <w:szCs w:val="26"/>
-        </w:rPr>
-        <w:t xml:space="preserve"> trong </w:t>
-      </w:r>
-      <w:r>
-        <w:rPr>
-          <w:rFonts w:ascii="Arial" w:hAnsi="Arial" w:cs="Arial"/>
-          <w:b/>
-          <w:bCs/>
-          <w:sz w:val="26"/>
-          <w:szCs w:val="26"/>
-        </w:rPr>
-        <w:t xml:space="preserve">Thông Tin Vận Chuyển </w:t>
-      </w:r>
-      <w:r>
-        <w:rPr>
-          <w:rFonts w:ascii="Arial" w:hAnsi="Arial" w:cs="Arial"/>
-          <w:bCs/>
-          <w:sz w:val="26"/>
-          <w:szCs w:val="26"/>
-        </w:rPr>
-        <w:t xml:space="preserve">với </w:t>
-      </w:r>
-      <w:r>
-        <w:rPr>
-          <w:rFonts w:ascii="Arial" w:hAnsi="Arial" w:cs="Arial"/>
-          <w:bCs/>
-          <w:sz w:val="26"/>
-          <w:szCs w:val="26"/>
-          <w:u w:val="single"/>
-        </w:rPr>
-        <w:t>trạng thái vận chuyển</w:t>
-      </w:r>
-      <w:r>
-        <w:rPr>
-          <w:rFonts w:ascii="Arial" w:hAnsi="Arial" w:cs="Arial"/>
-          <w:bCs/>
-          <w:sz w:val="26"/>
-          <w:szCs w:val="26"/>
-        </w:rPr>
-        <w:t xml:space="preserve"> là Đã giao.</w:t>
+        <w:t>Chỉ bắt đầu giao hàng khi đơn hàng đã được thanh toán.</w:t>
+      </w:r>
+    </w:p>
+    <w:p>
+      <w:pPr>
+        <w:pStyle w:val="ListParagraph"/>
+        <w:numPr>
+          <w:ilvl w:val="0"/>
+          <w:numId w:val="6"/>
+        </w:numPr>
+        <w:spacing w:line="360" w:lineRule="auto"/>
+        <w:ind w:hanging="450"/>
+        <w:jc w:val="both"/>
+        <w:rPr>
+          <w:rFonts w:ascii="Arial" w:hAnsi="Arial" w:cs="Arial"/>
+          <w:sz w:val="26"/>
+          <w:szCs w:val="26"/>
+        </w:rPr>
+      </w:pPr>
+      <w:r>
+        <w:rPr>
+          <w:rFonts w:ascii="Arial" w:hAnsi="Arial" w:cs="Arial"/>
+          <w:sz w:val="26"/>
+          <w:szCs w:val="26"/>
+        </w:rPr>
+        <w:t>Tự động cập nhật trạng thái thanh toán các đơn hàng của giao dịch thành 1 nếu như giao dịch đã được thanh toán.</w:t>
       </w:r>
     </w:p>
     <w:p>
@@ -23088,13 +23071,30 @@
       <w:r>
         <w:rPr>
           <w:rFonts w:ascii="Arial" w:hAnsi="Arial" w:cs="Arial"/>
+          <w:sz w:val="26"/>
+          <w:szCs w:val="26"/>
+        </w:rPr>
+        <w:lastRenderedPageBreak/>
+        <w:t>Trong</w:t>
+      </w:r>
+      <w:r>
+        <w:rPr>
+          <w:rFonts w:ascii="Arial" w:hAnsi="Arial" w:cs="Arial"/>
+          <w:b/>
           <w:bCs/>
           <w:sz w:val="26"/>
           <w:szCs w:val="26"/>
+        </w:rPr>
+        <w:t xml:space="preserve"> Hình thức vận chuyển, </w:t>
+      </w:r>
+      <w:r>
+        <w:rPr>
+          <w:rFonts w:ascii="Arial" w:hAnsi="Arial" w:cs="Arial"/>
+          <w:sz w:val="26"/>
+          <w:szCs w:val="26"/>
           <w:u w:val="single"/>
         </w:rPr>
-        <w:lastRenderedPageBreak/>
-        <w:t>Tổng tiền chưa khuyến mãi</w:t>
+        <w:t>thời gian giao hàng nội tỉnh</w:t>
       </w:r>
       <w:r>
         <w:rPr>
@@ -23109,144 +23109,29 @@
       <w:r>
         <w:rPr>
           <w:rFonts w:ascii="Arial" w:hAnsi="Arial" w:cs="Arial"/>
+          <w:sz w:val="26"/>
+          <w:szCs w:val="26"/>
+        </w:rPr>
+        <w:t xml:space="preserve">nhỏ hơn </w:t>
+      </w:r>
+      <w:r>
+        <w:rPr>
+          <w:rFonts w:ascii="Arial" w:hAnsi="Arial" w:cs="Arial"/>
+          <w:sz w:val="26"/>
+          <w:szCs w:val="26"/>
+          <w:u w:val="single"/>
+        </w:rPr>
+        <w:t>thời gian giao hàng ngoại tỉnh</w:t>
+      </w:r>
+      <w:r>
+        <w:rPr>
+          <w:rFonts w:ascii="Arial" w:hAnsi="Arial" w:cs="Arial"/>
+          <w:b/>
           <w:bCs/>
           <w:sz w:val="26"/>
           <w:szCs w:val="26"/>
         </w:rPr>
-        <w:t xml:space="preserve">trong </w:t>
-      </w:r>
-      <w:r>
-        <w:rPr>
-          <w:rFonts w:ascii="Arial" w:hAnsi="Arial" w:cs="Arial"/>
-          <w:b/>
-          <w:bCs/>
-          <w:sz w:val="26"/>
-          <w:szCs w:val="26"/>
-        </w:rPr>
-        <w:t xml:space="preserve">Giỏ Hàng </w:t>
-      </w:r>
-      <w:r>
-        <w:rPr>
-          <w:rFonts w:ascii="Arial" w:hAnsi="Arial" w:cs="Arial"/>
-          <w:bCs/>
-          <w:sz w:val="26"/>
-          <w:szCs w:val="26"/>
-        </w:rPr>
-        <w:t xml:space="preserve">là tổng giá trị của các </w:t>
-      </w:r>
-      <w:r>
-        <w:rPr>
-          <w:rFonts w:ascii="Arial" w:hAnsi="Arial" w:cs="Arial"/>
-          <w:b/>
-          <w:bCs/>
-          <w:sz w:val="26"/>
-          <w:szCs w:val="26"/>
-        </w:rPr>
-        <w:t>Chi Tiết Giỏ Hàng</w:t>
-      </w:r>
-      <w:r>
-        <w:rPr>
-          <w:rFonts w:ascii="Arial" w:hAnsi="Arial" w:cs="Arial"/>
-          <w:bCs/>
-          <w:sz w:val="26"/>
-          <w:szCs w:val="26"/>
-        </w:rPr>
-        <w:t xml:space="preserve"> (= </w:t>
-      </w:r>
-      <w:r>
-        <w:rPr>
-          <w:rFonts w:ascii="Arial" w:hAnsi="Arial" w:cs="Arial"/>
-          <w:bCs/>
-          <w:sz w:val="26"/>
-          <w:szCs w:val="26"/>
-          <w:u w:val="single"/>
-        </w:rPr>
-        <w:t>Số lượng mua</w:t>
-      </w:r>
-      <w:r>
-        <w:rPr>
-          <w:rFonts w:ascii="Arial" w:hAnsi="Arial" w:cs="Arial"/>
-          <w:bCs/>
-          <w:sz w:val="26"/>
-          <w:szCs w:val="26"/>
-        </w:rPr>
-        <w:t xml:space="preserve"> * </w:t>
-      </w:r>
-      <w:r>
-        <w:rPr>
-          <w:rFonts w:ascii="Arial" w:hAnsi="Arial" w:cs="Arial"/>
-          <w:bCs/>
-          <w:sz w:val="26"/>
-          <w:szCs w:val="26"/>
-          <w:u w:val="single"/>
-        </w:rPr>
-        <w:t>Giá bán thực tế</w:t>
-      </w:r>
-      <w:r>
-        <w:rPr>
-          <w:rFonts w:ascii="Arial" w:hAnsi="Arial" w:cs="Arial"/>
-          <w:bCs/>
-          <w:sz w:val="26"/>
-          <w:szCs w:val="26"/>
-        </w:rPr>
-        <w:t xml:space="preserve">) và tổng giá trị của các </w:t>
-      </w:r>
-      <w:r>
-        <w:rPr>
-          <w:rFonts w:ascii="Arial" w:hAnsi="Arial" w:cs="Arial"/>
-          <w:b/>
-          <w:bCs/>
-          <w:sz w:val="26"/>
-          <w:szCs w:val="26"/>
-        </w:rPr>
-        <w:t>Chi Tiết Quà Tặng</w:t>
-      </w:r>
-      <w:r>
-        <w:rPr>
-          <w:rFonts w:ascii="Arial" w:hAnsi="Arial" w:cs="Arial"/>
-          <w:bCs/>
-          <w:sz w:val="26"/>
-          <w:szCs w:val="26"/>
-        </w:rPr>
-        <w:t xml:space="preserve"> (= </w:t>
-      </w:r>
-      <w:r>
-        <w:rPr>
-          <w:rFonts w:ascii="Arial" w:hAnsi="Arial" w:cs="Arial"/>
-          <w:bCs/>
-          <w:sz w:val="26"/>
-          <w:szCs w:val="26"/>
-          <w:u w:val="single"/>
-        </w:rPr>
-        <w:t>Số lượng tặng kèm</w:t>
-      </w:r>
-      <w:r>
-        <w:rPr>
-          <w:rFonts w:ascii="Arial" w:hAnsi="Arial" w:cs="Arial"/>
-          <w:bCs/>
-          <w:sz w:val="26"/>
-          <w:szCs w:val="26"/>
-        </w:rPr>
-        <w:t xml:space="preserve"> * </w:t>
-      </w:r>
-      <w:r>
-        <w:rPr>
-          <w:rFonts w:ascii="Arial" w:hAnsi="Arial" w:cs="Arial"/>
-          <w:bCs/>
-          <w:sz w:val="26"/>
-          <w:szCs w:val="26"/>
-          <w:u w:val="single"/>
-        </w:rPr>
-        <w:t>Giá bán sản phẩm tặng kèm</w:t>
-      </w:r>
-      <w:r>
-        <w:rPr>
-          <w:rFonts w:ascii="Arial" w:hAnsi="Arial" w:cs="Arial"/>
-          <w:bCs/>
-          <w:sz w:val="26"/>
-          <w:szCs w:val="26"/>
-        </w:rPr>
-        <w:t>).</w:t>
+        <w:t>.</w:t>
       </w:r>
     </w:p>
     <w:p>
@@ -23271,34 +23156,73 @@
           <w:rFonts w:ascii="Arial" w:hAnsi="Arial" w:cs="Arial"/>
           <w:sz w:val="26"/>
           <w:szCs w:val="26"/>
+        </w:rPr>
+        <w:t>Tự động cập nhật</w:t>
+      </w:r>
+      <w:r>
+        <w:rPr>
+          <w:rFonts w:ascii="Arial" w:hAnsi="Arial" w:cs="Arial"/>
+          <w:b/>
+          <w:bCs/>
+          <w:sz w:val="26"/>
+          <w:szCs w:val="26"/>
+        </w:rPr>
+        <w:t xml:space="preserve"> </w:t>
+      </w:r>
+      <w:r>
+        <w:rPr>
+          <w:rFonts w:ascii="Arial" w:hAnsi="Arial" w:cs="Arial"/>
+          <w:sz w:val="26"/>
+          <w:szCs w:val="26"/>
           <w:u w:val="single"/>
         </w:rPr>
-        <w:t>Thành tiền</w:t>
-      </w:r>
-      <w:r>
-        <w:rPr>
-          <w:rFonts w:ascii="Arial" w:hAnsi="Arial" w:cs="Arial"/>
-          <w:sz w:val="26"/>
-          <w:szCs w:val="26"/>
-        </w:rPr>
-        <w:t xml:space="preserve"> trong </w:t>
-      </w:r>
-      <w:r>
-        <w:rPr>
-          <w:rFonts w:ascii="Arial" w:hAnsi="Arial" w:cs="Arial"/>
-          <w:b/>
-          <w:sz w:val="26"/>
-          <w:szCs w:val="26"/>
-        </w:rPr>
-        <w:t xml:space="preserve">Đơn Hàng </w:t>
-      </w:r>
-      <w:r>
-        <w:rPr>
-          <w:rFonts w:ascii="Arial" w:hAnsi="Arial" w:cs="Arial"/>
-          <w:sz w:val="26"/>
-          <w:szCs w:val="26"/>
-        </w:rPr>
-        <w:t xml:space="preserve">được tính bằng </w:t>
+        <w:t>phí vận chuyển</w:t>
+      </w:r>
+      <w:r>
+        <w:rPr>
+          <w:rFonts w:ascii="Arial" w:hAnsi="Arial" w:cs="Arial"/>
+          <w:b/>
+          <w:bCs/>
+          <w:sz w:val="26"/>
+          <w:szCs w:val="26"/>
+        </w:rPr>
+        <w:t xml:space="preserve"> </w:t>
+      </w:r>
+      <w:r>
+        <w:rPr>
+          <w:rFonts w:ascii="Arial" w:hAnsi="Arial" w:cs="Arial"/>
+          <w:sz w:val="26"/>
+          <w:szCs w:val="26"/>
+        </w:rPr>
+        <w:t>trong</w:t>
+      </w:r>
+      <w:r>
+        <w:rPr>
+          <w:rFonts w:ascii="Arial" w:hAnsi="Arial" w:cs="Arial"/>
+          <w:b/>
+          <w:bCs/>
+          <w:sz w:val="26"/>
+          <w:szCs w:val="26"/>
+        </w:rPr>
+        <w:t xml:space="preserve"> Đơn Hàng</w:t>
+      </w:r>
+      <w:r>
+        <w:rPr>
+          <w:rFonts w:ascii="Arial" w:hAnsi="Arial" w:cs="Arial"/>
+          <w:sz w:val="26"/>
+          <w:szCs w:val="26"/>
+        </w:rPr>
+        <w:t xml:space="preserve"> khi thay đổi</w:t>
+      </w:r>
+      <w:r>
+        <w:rPr>
+          <w:rFonts w:ascii="Arial" w:hAnsi="Arial" w:cs="Arial"/>
+          <w:b/>
+          <w:bCs/>
+          <w:sz w:val="26"/>
+          <w:szCs w:val="26"/>
+        </w:rPr>
+        <w:t xml:space="preserve"> </w:t>
       </w:r>
       <w:r>
         <w:rPr>
@@ -23307,45 +23231,13 @@
           <w:szCs w:val="26"/>
           <w:u w:val="single"/>
         </w:rPr>
-        <w:t>tổng tiền chưa khuyến mãi</w:t>
-      </w:r>
-      <w:r>
-        <w:rPr>
-          <w:rFonts w:ascii="Arial" w:hAnsi="Arial" w:cs="Arial"/>
-          <w:sz w:val="26"/>
-          <w:szCs w:val="26"/>
-        </w:rPr>
-        <w:t xml:space="preserve"> – </w:t>
-      </w:r>
-      <w:r>
-        <w:rPr>
-          <w:rFonts w:ascii="Arial" w:hAnsi="Arial" w:cs="Arial"/>
-          <w:sz w:val="26"/>
-          <w:szCs w:val="26"/>
-          <w:u w:val="single"/>
-        </w:rPr>
-        <w:t>số tiền giảm thực tế</w:t>
-      </w:r>
-      <w:r>
-        <w:rPr>
-          <w:rFonts w:ascii="Arial" w:hAnsi="Arial" w:cs="Arial"/>
-          <w:sz w:val="26"/>
-          <w:szCs w:val="26"/>
-        </w:rPr>
-        <w:t xml:space="preserve"> trong </w:t>
-      </w:r>
-      <w:r>
-        <w:rPr>
-          <w:rFonts w:ascii="Arial" w:hAnsi="Arial" w:cs="Arial"/>
-          <w:b/>
-          <w:sz w:val="26"/>
-          <w:szCs w:val="26"/>
-        </w:rPr>
-        <w:t>Giỏ Hàng</w:t>
-      </w:r>
-      <w:r>
-        <w:rPr>
-          <w:rFonts w:ascii="Arial" w:hAnsi="Arial" w:cs="Arial"/>
+        <w:t>hình thức vận chuyển</w:t>
+      </w:r>
+      <w:r>
+        <w:rPr>
+          <w:rFonts w:ascii="Arial" w:hAnsi="Arial" w:cs="Arial"/>
+          <w:b/>
+          <w:bCs/>
           <w:sz w:val="26"/>
           <w:szCs w:val="26"/>
         </w:rPr>
@@ -23374,68 +23266,91 @@
           <w:rFonts w:ascii="Arial" w:hAnsi="Arial" w:cs="Arial"/>
           <w:sz w:val="26"/>
           <w:szCs w:val="26"/>
+        </w:rPr>
+        <w:t>Tự động cập nhật</w:t>
+      </w:r>
+      <w:r>
+        <w:rPr>
+          <w:rFonts w:ascii="Arial" w:hAnsi="Arial" w:cs="Arial"/>
+          <w:b/>
+          <w:bCs/>
+          <w:sz w:val="26"/>
+          <w:szCs w:val="26"/>
+        </w:rPr>
+        <w:t xml:space="preserve"> </w:t>
+      </w:r>
+      <w:r>
+        <w:rPr>
+          <w:rFonts w:ascii="Arial" w:hAnsi="Arial" w:cs="Arial"/>
+          <w:sz w:val="26"/>
+          <w:szCs w:val="26"/>
           <w:u w:val="single"/>
         </w:rPr>
-        <w:t>Tổng tiền</w:t>
-      </w:r>
-      <w:r>
-        <w:rPr>
-          <w:rFonts w:ascii="Arial" w:hAnsi="Arial" w:cs="Arial"/>
-          <w:sz w:val="26"/>
-          <w:szCs w:val="26"/>
-        </w:rPr>
-        <w:t xml:space="preserve"> trong </w:t>
-      </w:r>
-      <w:r>
-        <w:rPr>
-          <w:rFonts w:ascii="Arial" w:hAnsi="Arial" w:cs="Arial"/>
-          <w:b/>
-          <w:sz w:val="26"/>
-          <w:szCs w:val="26"/>
-        </w:rPr>
-        <w:t xml:space="preserve">Giao Dịch </w:t>
-      </w:r>
-      <w:r>
-        <w:rPr>
-          <w:rFonts w:ascii="Arial" w:hAnsi="Arial" w:cs="Arial"/>
-          <w:sz w:val="26"/>
-          <w:szCs w:val="26"/>
-        </w:rPr>
-        <w:t xml:space="preserve">bằng tổng giá trị các </w:t>
-      </w:r>
-      <w:r>
-        <w:rPr>
-          <w:rFonts w:ascii="Arial" w:hAnsi="Arial" w:cs="Arial"/>
-          <w:b/>
-          <w:sz w:val="26"/>
-          <w:szCs w:val="26"/>
-        </w:rPr>
-        <w:t xml:space="preserve">Đơn Hàng </w:t>
-      </w:r>
-      <w:r>
-        <w:rPr>
-          <w:rFonts w:ascii="Arial" w:hAnsi="Arial" w:cs="Arial"/>
-          <w:sz w:val="26"/>
-          <w:szCs w:val="26"/>
-        </w:rPr>
-        <w:t xml:space="preserve">mà nó chịu trách nhiệm thanh toán. Giá trị từng </w:t>
-      </w:r>
-      <w:r>
-        <w:rPr>
-          <w:rFonts w:ascii="Arial" w:hAnsi="Arial" w:cs="Arial"/>
-          <w:b/>
-          <w:sz w:val="26"/>
-          <w:szCs w:val="26"/>
-        </w:rPr>
-        <w:t xml:space="preserve">Đơn Hàng </w:t>
-      </w:r>
-      <w:r>
-        <w:rPr>
-          <w:rFonts w:ascii="Arial" w:hAnsi="Arial" w:cs="Arial"/>
-          <w:sz w:val="26"/>
-          <w:szCs w:val="26"/>
-        </w:rPr>
-        <w:t xml:space="preserve">= </w:t>
+        <w:t>giá bán thực tế</w:t>
+      </w:r>
+      <w:r>
+        <w:rPr>
+          <w:rFonts w:ascii="Arial" w:hAnsi="Arial" w:cs="Arial"/>
+          <w:b/>
+          <w:bCs/>
+          <w:sz w:val="26"/>
+          <w:szCs w:val="26"/>
+        </w:rPr>
+        <w:t xml:space="preserve"> </w:t>
+      </w:r>
+      <w:r>
+        <w:rPr>
+          <w:rFonts w:ascii="Arial" w:hAnsi="Arial" w:cs="Arial"/>
+          <w:sz w:val="26"/>
+          <w:szCs w:val="26"/>
+        </w:rPr>
+        <w:t xml:space="preserve">trong </w:t>
+      </w:r>
+      <w:r>
+        <w:rPr>
+          <w:rFonts w:ascii="Arial" w:hAnsi="Arial" w:cs="Arial"/>
+          <w:b/>
+          <w:bCs/>
+          <w:sz w:val="26"/>
+          <w:szCs w:val="26"/>
+        </w:rPr>
+        <w:t>Chi tiết giỏ hàng:</w:t>
+      </w:r>
+    </w:p>
+    <w:p>
+      <w:pPr>
+        <w:pStyle w:val="ListParagraph"/>
+        <w:numPr>
+          <w:ilvl w:val="1"/>
+          <w:numId w:val="1"/>
+        </w:numPr>
+        <w:spacing w:line="360" w:lineRule="auto"/>
+        <w:jc w:val="both"/>
+        <w:rPr>
+          <w:rFonts w:ascii="Arial" w:hAnsi="Arial" w:cs="Arial"/>
+          <w:b/>
+          <w:bCs/>
+          <w:sz w:val="26"/>
+          <w:szCs w:val="26"/>
+        </w:rPr>
+      </w:pPr>
+      <w:r>
+        <w:rPr>
+          <w:rFonts w:ascii="Arial" w:hAnsi="Arial" w:cs="Arial"/>
+          <w:sz w:val="26"/>
+          <w:szCs w:val="26"/>
+        </w:rPr>
+        <w:t>Nếu</w:t>
+      </w:r>
+      <w:r>
+        <w:rPr>
+          <w:rFonts w:ascii="Arial" w:hAnsi="Arial" w:cs="Arial"/>
+          <w:b/>
+          <w:bCs/>
+          <w:sz w:val="26"/>
+          <w:szCs w:val="26"/>
+        </w:rPr>
+        <w:t xml:space="preserve"> </w:t>
       </w:r>
       <w:r>
         <w:rPr>
@@ -23444,15 +23359,63 @@
           <w:szCs w:val="26"/>
           <w:u w:val="single"/>
         </w:rPr>
-        <w:t>thành tiền</w:t>
-      </w:r>
-      <w:r>
-        <w:rPr>
-          <w:rFonts w:ascii="Arial" w:hAnsi="Arial" w:cs="Arial"/>
-          <w:sz w:val="26"/>
-          <w:szCs w:val="26"/>
-        </w:rPr>
-        <w:t xml:space="preserve"> + </w:t>
+        <w:t>số lượng mua</w:t>
+      </w:r>
+      <w:r>
+        <w:rPr>
+          <w:rFonts w:ascii="Arial" w:hAnsi="Arial" w:cs="Arial"/>
+          <w:b/>
+          <w:bCs/>
+          <w:sz w:val="26"/>
+          <w:szCs w:val="26"/>
+        </w:rPr>
+        <w:t xml:space="preserve"> </w:t>
+      </w:r>
+      <w:r>
+        <w:rPr>
+          <w:rFonts w:ascii="Arial" w:hAnsi="Arial" w:cs="Arial"/>
+          <w:sz w:val="26"/>
+          <w:szCs w:val="26"/>
+        </w:rPr>
+        <w:t xml:space="preserve">trong </w:t>
+      </w:r>
+      <w:r>
+        <w:rPr>
+          <w:rFonts w:ascii="Arial" w:hAnsi="Arial" w:cs="Arial"/>
+          <w:b/>
+          <w:bCs/>
+          <w:sz w:val="26"/>
+          <w:szCs w:val="26"/>
+        </w:rPr>
+        <w:t>Chi tiết giỏ hàng</w:t>
+      </w:r>
+      <w:r>
+        <w:rPr>
+          <w:rFonts w:ascii="Arial" w:hAnsi="Arial" w:cs="Arial"/>
+          <w:b/>
+          <w:bCs/>
+          <w:sz w:val="26"/>
+          <w:szCs w:val="26"/>
+        </w:rPr>
+        <w:t xml:space="preserve"> </w:t>
+      </w:r>
+      <w:r>
+        <w:rPr>
+          <w:rFonts w:ascii="Arial" w:hAnsi="Arial" w:cs="Arial"/>
+          <w:sz w:val="26"/>
+          <w:szCs w:val="26"/>
+        </w:rPr>
+        <w:t>ít hơn</w:t>
+      </w:r>
+      <w:r>
+        <w:rPr>
+          <w:rFonts w:ascii="Arial" w:hAnsi="Arial" w:cs="Arial"/>
+          <w:b/>
+          <w:bCs/>
+          <w:sz w:val="26"/>
+          <w:szCs w:val="26"/>
+        </w:rPr>
+        <w:t xml:space="preserve"> </w:t>
       </w:r>
       <w:r>
         <w:rPr>
@@ -23461,15 +23424,319 @@
           <w:szCs w:val="26"/>
           <w:u w:val="single"/>
         </w:rPr>
-        <w:t>phí giao hàng</w:t>
-      </w:r>
-      <w:r>
-        <w:rPr>
-          <w:rFonts w:ascii="Arial" w:hAnsi="Arial" w:cs="Arial"/>
-          <w:sz w:val="26"/>
-          <w:szCs w:val="26"/>
-        </w:rPr>
-        <w:t xml:space="preserve"> của đơn hàng đó.</w:t>
+        <w:t>số lượng sỉ</w:t>
+      </w:r>
+      <w:r>
+        <w:rPr>
+          <w:rFonts w:ascii="Arial" w:hAnsi="Arial" w:cs="Arial"/>
+          <w:b/>
+          <w:bCs/>
+          <w:sz w:val="26"/>
+          <w:szCs w:val="26"/>
+        </w:rPr>
+        <w:t xml:space="preserve"> </w:t>
+      </w:r>
+      <w:r>
+        <w:rPr>
+          <w:rFonts w:ascii="Arial" w:hAnsi="Arial" w:cs="Arial"/>
+          <w:sz w:val="26"/>
+          <w:szCs w:val="26"/>
+        </w:rPr>
+        <w:t>trong</w:t>
+      </w:r>
+      <w:r>
+        <w:rPr>
+          <w:rFonts w:ascii="Arial" w:hAnsi="Arial" w:cs="Arial"/>
+          <w:b/>
+          <w:bCs/>
+          <w:sz w:val="26"/>
+          <w:szCs w:val="26"/>
+        </w:rPr>
+        <w:t xml:space="preserve"> Sản phẩm, </w:t>
+      </w:r>
+      <w:r>
+        <w:rPr>
+          <w:rFonts w:ascii="Arial" w:hAnsi="Arial" w:cs="Arial"/>
+          <w:sz w:val="26"/>
+          <w:szCs w:val="26"/>
+        </w:rPr>
+        <w:t>cập nhật</w:t>
+      </w:r>
+      <w:r>
+        <w:rPr>
+          <w:rFonts w:ascii="Arial" w:hAnsi="Arial" w:cs="Arial"/>
+          <w:b/>
+          <w:bCs/>
+          <w:sz w:val="26"/>
+          <w:szCs w:val="26"/>
+        </w:rPr>
+        <w:t xml:space="preserve"> </w:t>
+      </w:r>
+      <w:r>
+        <w:rPr>
+          <w:rFonts w:ascii="Arial" w:hAnsi="Arial" w:cs="Arial"/>
+          <w:sz w:val="26"/>
+          <w:szCs w:val="26"/>
+          <w:u w:val="single"/>
+        </w:rPr>
+        <w:t>giá bán thực tế</w:t>
+      </w:r>
+      <w:r>
+        <w:rPr>
+          <w:rFonts w:ascii="Arial" w:hAnsi="Arial" w:cs="Arial"/>
+          <w:b/>
+          <w:bCs/>
+          <w:sz w:val="26"/>
+          <w:szCs w:val="26"/>
+        </w:rPr>
+        <w:t xml:space="preserve"> </w:t>
+      </w:r>
+      <w:r>
+        <w:rPr>
+          <w:rFonts w:ascii="Arial" w:hAnsi="Arial" w:cs="Arial"/>
+          <w:sz w:val="26"/>
+          <w:szCs w:val="26"/>
+        </w:rPr>
+        <w:t>là</w:t>
+      </w:r>
+      <w:r>
+        <w:rPr>
+          <w:rFonts w:ascii="Arial" w:hAnsi="Arial" w:cs="Arial"/>
+          <w:b/>
+          <w:bCs/>
+          <w:sz w:val="26"/>
+          <w:szCs w:val="26"/>
+        </w:rPr>
+        <w:t xml:space="preserve"> </w:t>
+      </w:r>
+      <w:r>
+        <w:rPr>
+          <w:rFonts w:ascii="Arial" w:hAnsi="Arial" w:cs="Arial"/>
+          <w:sz w:val="26"/>
+          <w:szCs w:val="26"/>
+          <w:u w:val="single"/>
+        </w:rPr>
+        <w:t>giá hiện hành</w:t>
+      </w:r>
+      <w:r>
+        <w:rPr>
+          <w:rFonts w:ascii="Arial" w:hAnsi="Arial" w:cs="Arial"/>
+          <w:b/>
+          <w:bCs/>
+          <w:sz w:val="26"/>
+          <w:szCs w:val="26"/>
+        </w:rPr>
+        <w:t>.</w:t>
+      </w:r>
+    </w:p>
+    <w:p>
+      <w:pPr>
+        <w:pStyle w:val="ListParagraph"/>
+        <w:numPr>
+          <w:ilvl w:val="1"/>
+          <w:numId w:val="1"/>
+        </w:numPr>
+        <w:spacing w:line="360" w:lineRule="auto"/>
+        <w:jc w:val="both"/>
+        <w:rPr>
+          <w:rFonts w:ascii="Arial" w:hAnsi="Arial" w:cs="Arial"/>
+          <w:b/>
+          <w:bCs/>
+          <w:sz w:val="26"/>
+          <w:szCs w:val="26"/>
+        </w:rPr>
+      </w:pPr>
+      <w:r>
+        <w:rPr>
+          <w:rFonts w:ascii="Arial" w:hAnsi="Arial" w:cs="Arial"/>
+          <w:sz w:val="26"/>
+          <w:szCs w:val="26"/>
+        </w:rPr>
+        <w:t>Nếu</w:t>
+      </w:r>
+      <w:r>
+        <w:rPr>
+          <w:rFonts w:ascii="Arial" w:hAnsi="Arial" w:cs="Arial"/>
+          <w:b/>
+          <w:bCs/>
+          <w:sz w:val="26"/>
+          <w:szCs w:val="26"/>
+        </w:rPr>
+        <w:t xml:space="preserve"> </w:t>
+      </w:r>
+      <w:r>
+        <w:rPr>
+          <w:rFonts w:ascii="Arial" w:hAnsi="Arial" w:cs="Arial"/>
+          <w:sz w:val="26"/>
+          <w:szCs w:val="26"/>
+          <w:u w:val="single"/>
+        </w:rPr>
+        <w:t>số lượng mua</w:t>
+      </w:r>
+      <w:r>
+        <w:rPr>
+          <w:rFonts w:ascii="Arial" w:hAnsi="Arial" w:cs="Arial"/>
+          <w:b/>
+          <w:bCs/>
+          <w:sz w:val="26"/>
+          <w:szCs w:val="26"/>
+        </w:rPr>
+        <w:t xml:space="preserve"> </w:t>
+      </w:r>
+      <w:r>
+        <w:rPr>
+          <w:rFonts w:ascii="Arial" w:hAnsi="Arial" w:cs="Arial"/>
+          <w:sz w:val="26"/>
+          <w:szCs w:val="26"/>
+        </w:rPr>
+        <w:t xml:space="preserve">trong </w:t>
+      </w:r>
+      <w:r>
+        <w:rPr>
+          <w:rFonts w:ascii="Arial" w:hAnsi="Arial" w:cs="Arial"/>
+          <w:b/>
+          <w:bCs/>
+          <w:sz w:val="26"/>
+          <w:szCs w:val="26"/>
+        </w:rPr>
+        <w:t>Chi tiết giỏ hàng</w:t>
+      </w:r>
+      <w:r>
+        <w:rPr>
+          <w:rFonts w:ascii="Arial" w:hAnsi="Arial" w:cs="Arial"/>
+          <w:b/>
+          <w:bCs/>
+          <w:sz w:val="26"/>
+          <w:szCs w:val="26"/>
+        </w:rPr>
+        <w:t xml:space="preserve"> </w:t>
+      </w:r>
+      <w:r>
+        <w:rPr>
+          <w:rFonts w:ascii="Arial" w:hAnsi="Arial" w:cs="Arial"/>
+          <w:sz w:val="26"/>
+          <w:szCs w:val="26"/>
+        </w:rPr>
+        <w:t xml:space="preserve">nhiều hơn hoặc bằng </w:t>
+      </w:r>
+      <w:r>
+        <w:rPr>
+          <w:rFonts w:ascii="Arial" w:hAnsi="Arial" w:cs="Arial"/>
+          <w:sz w:val="26"/>
+          <w:szCs w:val="26"/>
+          <w:u w:val="single"/>
+        </w:rPr>
+        <w:t>số lượng sỉ</w:t>
+      </w:r>
+      <w:r>
+        <w:rPr>
+          <w:rFonts w:ascii="Arial" w:hAnsi="Arial" w:cs="Arial"/>
+          <w:b/>
+          <w:bCs/>
+          <w:sz w:val="26"/>
+          <w:szCs w:val="26"/>
+        </w:rPr>
+        <w:t xml:space="preserve"> </w:t>
+      </w:r>
+      <w:r>
+        <w:rPr>
+          <w:rFonts w:ascii="Arial" w:hAnsi="Arial" w:cs="Arial"/>
+          <w:sz w:val="26"/>
+          <w:szCs w:val="26"/>
+        </w:rPr>
+        <w:t>trong</w:t>
+      </w:r>
+      <w:r>
+        <w:rPr>
+          <w:rFonts w:ascii="Arial" w:hAnsi="Arial" w:cs="Arial"/>
+          <w:b/>
+          <w:bCs/>
+          <w:sz w:val="26"/>
+          <w:szCs w:val="26"/>
+        </w:rPr>
+        <w:t xml:space="preserve"> Sản phẩm</w:t>
+      </w:r>
+      <w:r>
+        <w:rPr>
+          <w:rFonts w:ascii="Arial" w:hAnsi="Arial" w:cs="Arial"/>
+          <w:sz w:val="26"/>
+          <w:szCs w:val="26"/>
+        </w:rPr>
+        <w:t>,</w:t>
+      </w:r>
+      <w:r>
+        <w:rPr>
+          <w:rFonts w:ascii="Arial" w:hAnsi="Arial" w:cs="Arial"/>
+          <w:b/>
+          <w:bCs/>
+          <w:sz w:val="26"/>
+          <w:szCs w:val="26"/>
+        </w:rPr>
+        <w:t xml:space="preserve"> </w:t>
+      </w:r>
+      <w:r>
+        <w:rPr>
+          <w:rFonts w:ascii="Arial" w:hAnsi="Arial" w:cs="Arial"/>
+          <w:sz w:val="26"/>
+          <w:szCs w:val="26"/>
+        </w:rPr>
+        <w:t>cập nhật</w:t>
+      </w:r>
+      <w:r>
+        <w:rPr>
+          <w:rFonts w:ascii="Arial" w:hAnsi="Arial" w:cs="Arial"/>
+          <w:b/>
+          <w:bCs/>
+          <w:sz w:val="26"/>
+          <w:szCs w:val="26"/>
+        </w:rPr>
+        <w:t xml:space="preserve"> </w:t>
+      </w:r>
+      <w:r>
+        <w:rPr>
+          <w:rFonts w:ascii="Arial" w:hAnsi="Arial" w:cs="Arial"/>
+          <w:sz w:val="26"/>
+          <w:szCs w:val="26"/>
+          <w:u w:val="single"/>
+        </w:rPr>
+        <w:t>giá bán thực tế</w:t>
+      </w:r>
+      <w:r>
+        <w:rPr>
+          <w:rFonts w:ascii="Arial" w:hAnsi="Arial" w:cs="Arial"/>
+          <w:b/>
+          <w:bCs/>
+          <w:sz w:val="26"/>
+          <w:szCs w:val="26"/>
+        </w:rPr>
+        <w:t xml:space="preserve"> </w:t>
+      </w:r>
+      <w:r>
+        <w:rPr>
+          <w:rFonts w:ascii="Arial" w:hAnsi="Arial" w:cs="Arial"/>
+          <w:sz w:val="26"/>
+          <w:szCs w:val="26"/>
+        </w:rPr>
+        <w:t>là</w:t>
+      </w:r>
+      <w:r>
+        <w:rPr>
+          <w:rFonts w:ascii="Arial" w:hAnsi="Arial" w:cs="Arial"/>
+          <w:b/>
+          <w:bCs/>
+          <w:sz w:val="26"/>
+          <w:szCs w:val="26"/>
+        </w:rPr>
+        <w:t xml:space="preserve"> </w:t>
+      </w:r>
+      <w:r>
+        <w:rPr>
+          <w:rFonts w:ascii="Arial" w:hAnsi="Arial" w:cs="Arial"/>
+          <w:sz w:val="26"/>
+          <w:szCs w:val="26"/>
+          <w:u w:val="single"/>
+        </w:rPr>
+        <w:t>Giá sỉ.</w:t>
       </w:r>
     </w:p>
     <w:p>
@@ -23494,9 +23761,17 @@
           <w:rFonts w:ascii="Arial" w:hAnsi="Arial" w:cs="Arial"/>
           <w:sz w:val="26"/>
           <w:szCs w:val="26"/>
+        </w:rPr>
+        <w:t xml:space="preserve">Tự động cập nhật </w:t>
+      </w:r>
+      <w:r>
+        <w:rPr>
+          <w:rFonts w:ascii="Arial" w:hAnsi="Arial" w:cs="Arial"/>
+          <w:sz w:val="26"/>
+          <w:szCs w:val="26"/>
           <w:u w:val="single"/>
         </w:rPr>
-        <w:t>Phạm vi vận chuyển</w:t>
+        <w:t>giá giảm</w:t>
       </w:r>
       <w:r>
         <w:rPr>
@@ -23510,18 +23785,571 @@
         <w:rPr>
           <w:rFonts w:ascii="Arial" w:hAnsi="Arial" w:cs="Arial"/>
           <w:b/>
-          <w:sz w:val="26"/>
-          <w:szCs w:val="26"/>
-        </w:rPr>
-        <w:t>ThongTinHinhThucVanChuyen</w:t>
-      </w:r>
-      <w:r>
-        <w:rPr>
-          <w:rFonts w:ascii="Arial" w:hAnsi="Arial" w:cs="Arial"/>
-          <w:sz w:val="26"/>
-          <w:szCs w:val="26"/>
-        </w:rPr>
-        <w:t xml:space="preserve"> nhận giá trị số: 0 – Nội tỉnh, 1 – Ngoại tỉnh.</w:t>
+          <w:bCs/>
+          <w:sz w:val="26"/>
+          <w:szCs w:val="26"/>
+        </w:rPr>
+        <w:t>Chi tiết giỏ hàng</w:t>
+      </w:r>
+      <w:r>
+        <w:rPr>
+          <w:rFonts w:ascii="Arial" w:hAnsi="Arial" w:cs="Arial"/>
+          <w:sz w:val="26"/>
+          <w:szCs w:val="26"/>
+        </w:rPr>
+        <w:t>:</w:t>
+      </w:r>
+    </w:p>
+    <w:p>
+      <w:pPr>
+        <w:pStyle w:val="ListParagraph"/>
+        <w:numPr>
+          <w:ilvl w:val="1"/>
+          <w:numId w:val="1"/>
+        </w:numPr>
+        <w:spacing w:line="360" w:lineRule="auto"/>
+        <w:jc w:val="both"/>
+        <w:rPr>
+          <w:rFonts w:ascii="Arial" w:hAnsi="Arial" w:cs="Arial"/>
+          <w:b/>
+          <w:bCs/>
+          <w:sz w:val="26"/>
+          <w:szCs w:val="26"/>
+        </w:rPr>
+      </w:pPr>
+      <w:r>
+        <w:rPr>
+          <w:rFonts w:ascii="Arial" w:hAnsi="Arial" w:cs="Arial"/>
+          <w:sz w:val="26"/>
+          <w:szCs w:val="26"/>
+        </w:rPr>
+        <w:t>Nếu</w:t>
+      </w:r>
+      <w:r>
+        <w:rPr>
+          <w:rFonts w:ascii="Arial" w:hAnsi="Arial" w:cs="Arial"/>
+          <w:b/>
+          <w:bCs/>
+          <w:sz w:val="26"/>
+          <w:szCs w:val="26"/>
+        </w:rPr>
+        <w:t xml:space="preserve"> </w:t>
+      </w:r>
+      <w:r>
+        <w:rPr>
+          <w:rFonts w:ascii="Arial" w:hAnsi="Arial" w:cs="Arial"/>
+          <w:sz w:val="26"/>
+          <w:szCs w:val="26"/>
+          <w:u w:val="single"/>
+        </w:rPr>
+        <w:t>số lượng mua</w:t>
+      </w:r>
+      <w:r>
+        <w:rPr>
+          <w:rFonts w:ascii="Arial" w:hAnsi="Arial" w:cs="Arial"/>
+          <w:b/>
+          <w:bCs/>
+          <w:sz w:val="26"/>
+          <w:szCs w:val="26"/>
+        </w:rPr>
+        <w:t xml:space="preserve"> </w:t>
+      </w:r>
+      <w:r>
+        <w:rPr>
+          <w:rFonts w:ascii="Arial" w:hAnsi="Arial" w:cs="Arial"/>
+          <w:sz w:val="26"/>
+          <w:szCs w:val="26"/>
+        </w:rPr>
+        <w:t xml:space="preserve">trong </w:t>
+      </w:r>
+      <w:r>
+        <w:rPr>
+          <w:rFonts w:ascii="Arial" w:hAnsi="Arial" w:cs="Arial"/>
+          <w:b/>
+          <w:bCs/>
+          <w:sz w:val="26"/>
+          <w:szCs w:val="26"/>
+        </w:rPr>
+        <w:t xml:space="preserve">Chi tiết giỏ hàng </w:t>
+      </w:r>
+      <w:r>
+        <w:rPr>
+          <w:rFonts w:ascii="Arial" w:hAnsi="Arial" w:cs="Arial"/>
+          <w:sz w:val="26"/>
+          <w:szCs w:val="26"/>
+        </w:rPr>
+        <w:t>ít hơn</w:t>
+      </w:r>
+      <w:r>
+        <w:rPr>
+          <w:rFonts w:ascii="Arial" w:hAnsi="Arial" w:cs="Arial"/>
+          <w:b/>
+          <w:bCs/>
+          <w:sz w:val="26"/>
+          <w:szCs w:val="26"/>
+        </w:rPr>
+        <w:t xml:space="preserve"> </w:t>
+      </w:r>
+      <w:r>
+        <w:rPr>
+          <w:rFonts w:ascii="Arial" w:hAnsi="Arial" w:cs="Arial"/>
+          <w:sz w:val="26"/>
+          <w:szCs w:val="26"/>
+          <w:u w:val="single"/>
+        </w:rPr>
+        <w:t xml:space="preserve">số lượng </w:t>
+      </w:r>
+      <w:r>
+        <w:rPr>
+          <w:rFonts w:ascii="Arial" w:hAnsi="Arial" w:cs="Arial"/>
+          <w:sz w:val="26"/>
+          <w:szCs w:val="26"/>
+          <w:u w:val="single"/>
+        </w:rPr>
+        <w:t>giảm</w:t>
+      </w:r>
+      <w:r>
+        <w:rPr>
+          <w:rFonts w:ascii="Arial" w:hAnsi="Arial" w:cs="Arial"/>
+          <w:b/>
+          <w:bCs/>
+          <w:sz w:val="26"/>
+          <w:szCs w:val="26"/>
+        </w:rPr>
+        <w:t xml:space="preserve"> </w:t>
+      </w:r>
+      <w:r>
+        <w:rPr>
+          <w:rFonts w:ascii="Arial" w:hAnsi="Arial" w:cs="Arial"/>
+          <w:sz w:val="26"/>
+          <w:szCs w:val="26"/>
+        </w:rPr>
+        <w:t>trong</w:t>
+      </w:r>
+      <w:r>
+        <w:rPr>
+          <w:rFonts w:ascii="Arial" w:hAnsi="Arial" w:cs="Arial"/>
+          <w:b/>
+          <w:bCs/>
+          <w:sz w:val="26"/>
+          <w:szCs w:val="26"/>
+        </w:rPr>
+        <w:t xml:space="preserve"> Sản phẩm, </w:t>
+      </w:r>
+      <w:r>
+        <w:rPr>
+          <w:rFonts w:ascii="Arial" w:hAnsi="Arial" w:cs="Arial"/>
+          <w:sz w:val="26"/>
+          <w:szCs w:val="26"/>
+        </w:rPr>
+        <w:t>cập nhật</w:t>
+      </w:r>
+      <w:r>
+        <w:rPr>
+          <w:rFonts w:ascii="Arial" w:hAnsi="Arial" w:cs="Arial"/>
+          <w:b/>
+          <w:bCs/>
+          <w:sz w:val="26"/>
+          <w:szCs w:val="26"/>
+        </w:rPr>
+        <w:t xml:space="preserve"> </w:t>
+      </w:r>
+      <w:r>
+        <w:rPr>
+          <w:rFonts w:ascii="Arial" w:hAnsi="Arial" w:cs="Arial"/>
+          <w:sz w:val="26"/>
+          <w:szCs w:val="26"/>
+          <w:u w:val="single"/>
+        </w:rPr>
+        <w:t xml:space="preserve">giá </w:t>
+      </w:r>
+      <w:r>
+        <w:rPr>
+          <w:rFonts w:ascii="Arial" w:hAnsi="Arial" w:cs="Arial"/>
+          <w:sz w:val="26"/>
+          <w:szCs w:val="26"/>
+          <w:u w:val="single"/>
+        </w:rPr>
+        <w:t>giảm</w:t>
+      </w:r>
+      <w:r>
+        <w:rPr>
+          <w:rFonts w:ascii="Arial" w:hAnsi="Arial" w:cs="Arial"/>
+          <w:b/>
+          <w:bCs/>
+          <w:sz w:val="26"/>
+          <w:szCs w:val="26"/>
+        </w:rPr>
+        <w:t xml:space="preserve"> </w:t>
+      </w:r>
+      <w:r>
+        <w:rPr>
+          <w:rFonts w:ascii="Arial" w:hAnsi="Arial" w:cs="Arial"/>
+          <w:sz w:val="26"/>
+          <w:szCs w:val="26"/>
+        </w:rPr>
+        <w:t>là</w:t>
+      </w:r>
+      <w:r>
+        <w:rPr>
+          <w:rFonts w:ascii="Arial" w:hAnsi="Arial" w:cs="Arial"/>
+          <w:b/>
+          <w:bCs/>
+          <w:sz w:val="26"/>
+          <w:szCs w:val="26"/>
+        </w:rPr>
+        <w:t xml:space="preserve"> </w:t>
+      </w:r>
+      <w:r>
+        <w:rPr>
+          <w:rFonts w:ascii="Arial" w:hAnsi="Arial" w:cs="Arial"/>
+          <w:sz w:val="26"/>
+          <w:szCs w:val="26"/>
+        </w:rPr>
+        <w:t>0</w:t>
+      </w:r>
+      <w:r>
+        <w:rPr>
+          <w:rFonts w:ascii="Arial" w:hAnsi="Arial" w:cs="Arial"/>
+          <w:b/>
+          <w:bCs/>
+          <w:sz w:val="26"/>
+          <w:szCs w:val="26"/>
+        </w:rPr>
+        <w:t>.</w:t>
+      </w:r>
+    </w:p>
+    <w:p>
+      <w:pPr>
+        <w:pStyle w:val="ListParagraph"/>
+        <w:numPr>
+          <w:ilvl w:val="1"/>
+          <w:numId w:val="1"/>
+        </w:numPr>
+        <w:spacing w:line="360" w:lineRule="auto"/>
+        <w:jc w:val="both"/>
+        <w:rPr>
+          <w:rFonts w:ascii="Arial" w:hAnsi="Arial" w:cs="Arial"/>
+          <w:b/>
+          <w:bCs/>
+          <w:sz w:val="26"/>
+          <w:szCs w:val="26"/>
+        </w:rPr>
+      </w:pPr>
+      <w:r>
+        <w:rPr>
+          <w:rFonts w:ascii="Arial" w:hAnsi="Arial" w:cs="Arial"/>
+          <w:sz w:val="26"/>
+          <w:szCs w:val="26"/>
+        </w:rPr>
+        <w:t xml:space="preserve">Nếu </w:t>
+      </w:r>
+      <w:r>
+        <w:rPr>
+          <w:rFonts w:ascii="Arial" w:hAnsi="Arial" w:cs="Arial"/>
+          <w:sz w:val="26"/>
+          <w:szCs w:val="26"/>
+          <w:u w:val="single"/>
+        </w:rPr>
+        <w:t>số lượng mua</w:t>
+      </w:r>
+      <w:r>
+        <w:rPr>
+          <w:rFonts w:ascii="Arial" w:hAnsi="Arial" w:cs="Arial"/>
+          <w:sz w:val="26"/>
+          <w:szCs w:val="26"/>
+        </w:rPr>
+        <w:t xml:space="preserve"> trong </w:t>
+      </w:r>
+      <w:r>
+        <w:rPr>
+          <w:rFonts w:ascii="Arial" w:hAnsi="Arial" w:cs="Arial"/>
+          <w:b/>
+          <w:bCs/>
+          <w:sz w:val="26"/>
+          <w:szCs w:val="26"/>
+        </w:rPr>
+        <w:t>Chi tiết giỏ hàng</w:t>
+      </w:r>
+      <w:r>
+        <w:rPr>
+          <w:rFonts w:ascii="Arial" w:hAnsi="Arial" w:cs="Arial"/>
+          <w:sz w:val="26"/>
+          <w:szCs w:val="26"/>
+        </w:rPr>
+        <w:t xml:space="preserve"> chưa đến số lượng sỉ nhưng nhiều hơn hoặc bằng </w:t>
+      </w:r>
+      <w:r>
+        <w:rPr>
+          <w:rFonts w:ascii="Arial" w:hAnsi="Arial" w:cs="Arial"/>
+          <w:sz w:val="26"/>
+          <w:szCs w:val="26"/>
+          <w:u w:val="single"/>
+        </w:rPr>
+        <w:t>số lượng giảm</w:t>
+      </w:r>
+      <w:r>
+        <w:rPr>
+          <w:rFonts w:ascii="Arial" w:hAnsi="Arial" w:cs="Arial"/>
+          <w:sz w:val="26"/>
+          <w:szCs w:val="26"/>
+        </w:rPr>
+        <w:t xml:space="preserve">, cập nhật </w:t>
+      </w:r>
+      <w:r>
+        <w:rPr>
+          <w:rFonts w:ascii="Arial" w:hAnsi="Arial" w:cs="Arial"/>
+          <w:sz w:val="26"/>
+          <w:szCs w:val="26"/>
+          <w:u w:val="single"/>
+        </w:rPr>
+        <w:t>giá giảm</w:t>
+      </w:r>
+      <w:r>
+        <w:rPr>
+          <w:rFonts w:ascii="Arial" w:hAnsi="Arial" w:cs="Arial"/>
+          <w:sz w:val="26"/>
+          <w:szCs w:val="26"/>
+        </w:rPr>
+        <w:t xml:space="preserve"> là </w:t>
+      </w:r>
+      <w:r>
+        <w:rPr>
+          <w:rFonts w:ascii="Arial" w:hAnsi="Arial" w:cs="Arial"/>
+          <w:sz w:val="26"/>
+          <w:szCs w:val="26"/>
+          <w:u w:val="single"/>
+        </w:rPr>
+        <w:t>giá giảm</w:t>
+      </w:r>
+      <w:r>
+        <w:rPr>
+          <w:rFonts w:ascii="Arial" w:hAnsi="Arial" w:cs="Arial"/>
+          <w:sz w:val="26"/>
+          <w:szCs w:val="26"/>
+        </w:rPr>
+        <w:t xml:space="preserve"> của </w:t>
+      </w:r>
+      <w:r>
+        <w:rPr>
+          <w:rFonts w:ascii="Arial" w:hAnsi="Arial" w:cs="Arial"/>
+          <w:b/>
+          <w:bCs/>
+          <w:sz w:val="26"/>
+          <w:szCs w:val="26"/>
+        </w:rPr>
+        <w:t>Sản phẩm</w:t>
+      </w:r>
+      <w:r>
+        <w:rPr>
+          <w:rFonts w:ascii="Arial" w:hAnsi="Arial" w:cs="Arial"/>
+          <w:sz w:val="26"/>
+          <w:szCs w:val="26"/>
+        </w:rPr>
+        <w:t>.</w:t>
+      </w:r>
+      <w:r>
+        <w:rPr>
+          <w:rFonts w:ascii="Arial" w:hAnsi="Arial" w:cs="Arial"/>
+          <w:sz w:val="26"/>
+          <w:szCs w:val="26"/>
+        </w:rPr>
+        <w:t xml:space="preserve"> </w:t>
+      </w:r>
+    </w:p>
+    <w:p>
+      <w:pPr>
+        <w:pStyle w:val="ListParagraph"/>
+        <w:spacing w:line="360" w:lineRule="auto"/>
+        <w:jc w:val="both"/>
+        <w:rPr>
+          <w:rFonts w:ascii="Arial" w:hAnsi="Arial" w:cs="Arial"/>
+          <w:sz w:val="26"/>
+          <w:szCs w:val="26"/>
+          <w:u w:val="single"/>
+        </w:rPr>
+      </w:pPr>
+      <w:r>
+        <w:rPr>
+          <w:rFonts w:ascii="Arial" w:hAnsi="Arial" w:cs="Arial"/>
+          <w:sz w:val="26"/>
+          <w:szCs w:val="26"/>
+        </w:rPr>
+        <w:t>Nếu</w:t>
+      </w:r>
+      <w:r>
+        <w:rPr>
+          <w:rFonts w:ascii="Arial" w:hAnsi="Arial" w:cs="Arial"/>
+          <w:b/>
+          <w:bCs/>
+          <w:sz w:val="26"/>
+          <w:szCs w:val="26"/>
+        </w:rPr>
+        <w:t xml:space="preserve"> </w:t>
+      </w:r>
+      <w:r>
+        <w:rPr>
+          <w:rFonts w:ascii="Arial" w:hAnsi="Arial" w:cs="Arial"/>
+          <w:sz w:val="26"/>
+          <w:szCs w:val="26"/>
+          <w:u w:val="single"/>
+        </w:rPr>
+        <w:t>số lượng mua</w:t>
+      </w:r>
+      <w:r>
+        <w:rPr>
+          <w:rFonts w:ascii="Arial" w:hAnsi="Arial" w:cs="Arial"/>
+          <w:b/>
+          <w:bCs/>
+          <w:sz w:val="26"/>
+          <w:szCs w:val="26"/>
+        </w:rPr>
+        <w:t xml:space="preserve"> </w:t>
+      </w:r>
+      <w:r>
+        <w:rPr>
+          <w:rFonts w:ascii="Arial" w:hAnsi="Arial" w:cs="Arial"/>
+          <w:sz w:val="26"/>
+          <w:szCs w:val="26"/>
+        </w:rPr>
+        <w:t xml:space="preserve">trong </w:t>
+      </w:r>
+      <w:r>
+        <w:rPr>
+          <w:rFonts w:ascii="Arial" w:hAnsi="Arial" w:cs="Arial"/>
+          <w:b/>
+          <w:bCs/>
+          <w:sz w:val="26"/>
+          <w:szCs w:val="26"/>
+        </w:rPr>
+        <w:t xml:space="preserve">Chi tiết giỏ hàng </w:t>
+      </w:r>
+      <w:r>
+        <w:rPr>
+          <w:rFonts w:ascii="Arial" w:hAnsi="Arial" w:cs="Arial"/>
+          <w:sz w:val="26"/>
+          <w:szCs w:val="26"/>
+        </w:rPr>
+        <w:t xml:space="preserve">nhiều hơn hoặc bằng </w:t>
+      </w:r>
+      <w:r>
+        <w:rPr>
+          <w:rFonts w:ascii="Arial" w:hAnsi="Arial" w:cs="Arial"/>
+          <w:sz w:val="26"/>
+          <w:szCs w:val="26"/>
+          <w:u w:val="single"/>
+        </w:rPr>
+        <w:t>số lượng sỉ</w:t>
+      </w:r>
+      <w:r>
+        <w:rPr>
+          <w:rFonts w:ascii="Arial" w:hAnsi="Arial" w:cs="Arial"/>
+          <w:b/>
+          <w:bCs/>
+          <w:sz w:val="26"/>
+          <w:szCs w:val="26"/>
+        </w:rPr>
+        <w:t xml:space="preserve"> </w:t>
+      </w:r>
+      <w:r>
+        <w:rPr>
+          <w:rFonts w:ascii="Arial" w:hAnsi="Arial" w:cs="Arial"/>
+          <w:sz w:val="26"/>
+          <w:szCs w:val="26"/>
+        </w:rPr>
+        <w:t>trong</w:t>
+      </w:r>
+      <w:r>
+        <w:rPr>
+          <w:rFonts w:ascii="Arial" w:hAnsi="Arial" w:cs="Arial"/>
+          <w:b/>
+          <w:bCs/>
+          <w:sz w:val="26"/>
+          <w:szCs w:val="26"/>
+        </w:rPr>
+        <w:t xml:space="preserve"> Sản phẩm</w:t>
+      </w:r>
+      <w:r>
+        <w:rPr>
+          <w:rFonts w:ascii="Arial" w:hAnsi="Arial" w:cs="Arial"/>
+          <w:sz w:val="26"/>
+          <w:szCs w:val="26"/>
+        </w:rPr>
+        <w:t>,</w:t>
+      </w:r>
+      <w:r>
+        <w:rPr>
+          <w:rFonts w:ascii="Arial" w:hAnsi="Arial" w:cs="Arial"/>
+          <w:b/>
+          <w:bCs/>
+          <w:sz w:val="26"/>
+          <w:szCs w:val="26"/>
+        </w:rPr>
+        <w:t xml:space="preserve"> </w:t>
+      </w:r>
+      <w:r>
+        <w:rPr>
+          <w:rFonts w:ascii="Arial" w:hAnsi="Arial" w:cs="Arial"/>
+          <w:sz w:val="26"/>
+          <w:szCs w:val="26"/>
+        </w:rPr>
+        <w:t>cập nhật</w:t>
+      </w:r>
+      <w:r>
+        <w:rPr>
+          <w:rFonts w:ascii="Arial" w:hAnsi="Arial" w:cs="Arial"/>
+          <w:b/>
+          <w:bCs/>
+          <w:sz w:val="26"/>
+          <w:szCs w:val="26"/>
+        </w:rPr>
+        <w:t xml:space="preserve"> </w:t>
+      </w:r>
+      <w:r>
+        <w:rPr>
+          <w:rFonts w:ascii="Arial" w:hAnsi="Arial" w:cs="Arial"/>
+          <w:sz w:val="26"/>
+          <w:szCs w:val="26"/>
+          <w:u w:val="single"/>
+        </w:rPr>
+        <w:t>giá bán thực tế</w:t>
+      </w:r>
+      <w:r>
+        <w:rPr>
+          <w:rFonts w:ascii="Arial" w:hAnsi="Arial" w:cs="Arial"/>
+          <w:b/>
+          <w:bCs/>
+          <w:sz w:val="26"/>
+          <w:szCs w:val="26"/>
+        </w:rPr>
+        <w:t xml:space="preserve"> </w:t>
+      </w:r>
+      <w:r>
+        <w:rPr>
+          <w:rFonts w:ascii="Arial" w:hAnsi="Arial" w:cs="Arial"/>
+          <w:sz w:val="26"/>
+          <w:szCs w:val="26"/>
+        </w:rPr>
+        <w:t>là</w:t>
+      </w:r>
+      <w:r>
+        <w:rPr>
+          <w:rFonts w:ascii="Arial" w:hAnsi="Arial" w:cs="Arial"/>
+          <w:b/>
+          <w:bCs/>
+          <w:sz w:val="26"/>
+          <w:szCs w:val="26"/>
+        </w:rPr>
+        <w:t xml:space="preserve"> </w:t>
+      </w:r>
+      <w:r>
+        <w:rPr>
+          <w:rFonts w:ascii="Arial" w:hAnsi="Arial" w:cs="Arial"/>
+          <w:sz w:val="26"/>
+          <w:szCs w:val="26"/>
+          <w:u w:val="single"/>
+        </w:rPr>
+        <w:t>Giá sỉ.</w:t>
       </w:r>
     </w:p>
     <w:p>
@@ -23544,6 +24372,580 @@
       <w:r>
         <w:rPr>
           <w:rFonts w:ascii="Arial" w:hAnsi="Arial" w:cs="Arial"/>
+          <w:bCs/>
+          <w:sz w:val="26"/>
+          <w:szCs w:val="26"/>
+          <w:u w:val="single"/>
+        </w:rPr>
+        <w:t>Tổng tiền chưa khuyến mãi</w:t>
+      </w:r>
+      <w:r>
+        <w:rPr>
+          <w:rFonts w:ascii="Arial" w:hAnsi="Arial" w:cs="Arial"/>
+          <w:b/>
+          <w:bCs/>
+          <w:sz w:val="26"/>
+          <w:szCs w:val="26"/>
+        </w:rPr>
+        <w:t xml:space="preserve"> </w:t>
+      </w:r>
+      <w:r>
+        <w:rPr>
+          <w:rFonts w:ascii="Arial" w:hAnsi="Arial" w:cs="Arial"/>
+          <w:bCs/>
+          <w:sz w:val="26"/>
+          <w:szCs w:val="26"/>
+        </w:rPr>
+        <w:t xml:space="preserve">trong </w:t>
+      </w:r>
+      <w:r>
+        <w:rPr>
+          <w:rFonts w:ascii="Arial" w:hAnsi="Arial" w:cs="Arial"/>
+          <w:b/>
+          <w:bCs/>
+          <w:sz w:val="26"/>
+          <w:szCs w:val="26"/>
+        </w:rPr>
+        <w:t xml:space="preserve">Giỏ Hàng </w:t>
+      </w:r>
+      <w:r>
+        <w:rPr>
+          <w:rFonts w:ascii="Arial" w:hAnsi="Arial" w:cs="Arial"/>
+          <w:bCs/>
+          <w:sz w:val="26"/>
+          <w:szCs w:val="26"/>
+        </w:rPr>
+        <w:t xml:space="preserve">là tổng giá trị của các </w:t>
+      </w:r>
+      <w:r>
+        <w:rPr>
+          <w:rFonts w:ascii="Arial" w:hAnsi="Arial" w:cs="Arial"/>
+          <w:b/>
+          <w:bCs/>
+          <w:sz w:val="26"/>
+          <w:szCs w:val="26"/>
+        </w:rPr>
+        <w:t>Chi Tiết Giỏ Hàng</w:t>
+      </w:r>
+      <w:r>
+        <w:rPr>
+          <w:rFonts w:ascii="Arial" w:hAnsi="Arial" w:cs="Arial"/>
+          <w:bCs/>
+          <w:sz w:val="26"/>
+          <w:szCs w:val="26"/>
+        </w:rPr>
+        <w:t xml:space="preserve"> (= </w:t>
+      </w:r>
+      <w:r>
+        <w:rPr>
+          <w:rFonts w:ascii="Arial" w:hAnsi="Arial" w:cs="Arial"/>
+          <w:bCs/>
+          <w:sz w:val="26"/>
+          <w:szCs w:val="26"/>
+          <w:u w:val="single"/>
+        </w:rPr>
+        <w:t>Số lượng mua</w:t>
+      </w:r>
+      <w:r>
+        <w:rPr>
+          <w:rFonts w:ascii="Arial" w:hAnsi="Arial" w:cs="Arial"/>
+          <w:bCs/>
+          <w:sz w:val="26"/>
+          <w:szCs w:val="26"/>
+        </w:rPr>
+        <w:t xml:space="preserve"> * </w:t>
+      </w:r>
+      <w:r>
+        <w:rPr>
+          <w:rFonts w:ascii="Arial" w:hAnsi="Arial" w:cs="Arial"/>
+          <w:bCs/>
+          <w:sz w:val="26"/>
+          <w:szCs w:val="26"/>
+          <w:u w:val="single"/>
+        </w:rPr>
+        <w:t>Giá bán thực tế</w:t>
+      </w:r>
+      <w:r>
+        <w:rPr>
+          <w:rFonts w:ascii="Arial" w:hAnsi="Arial" w:cs="Arial"/>
+          <w:bCs/>
+          <w:sz w:val="26"/>
+          <w:szCs w:val="26"/>
+        </w:rPr>
+        <w:t xml:space="preserve"> - </w:t>
+      </w:r>
+      <w:r>
+        <w:rPr>
+          <w:rFonts w:ascii="Arial" w:hAnsi="Arial" w:cs="Arial"/>
+          <w:bCs/>
+          <w:sz w:val="26"/>
+          <w:szCs w:val="26"/>
+          <w:u w:val="single"/>
+        </w:rPr>
+        <w:t>giá giảm</w:t>
+      </w:r>
+      <w:r>
+        <w:rPr>
+          <w:rFonts w:ascii="Arial" w:hAnsi="Arial" w:cs="Arial"/>
+          <w:bCs/>
+          <w:sz w:val="26"/>
+          <w:szCs w:val="26"/>
+        </w:rPr>
+        <w:t xml:space="preserve"> nếu có</w:t>
+      </w:r>
+      <w:r>
+        <w:rPr>
+          <w:rFonts w:ascii="Arial" w:hAnsi="Arial" w:cs="Arial"/>
+          <w:bCs/>
+          <w:sz w:val="26"/>
+          <w:szCs w:val="26"/>
+        </w:rPr>
+        <w:t>)</w:t>
+      </w:r>
+      <w:r>
+        <w:rPr>
+          <w:rFonts w:ascii="Arial" w:hAnsi="Arial" w:cs="Arial"/>
+          <w:bCs/>
+          <w:sz w:val="26"/>
+          <w:szCs w:val="26"/>
+        </w:rPr>
+        <w:t>.</w:t>
+      </w:r>
+    </w:p>
+    <w:p>
+      <w:pPr>
+        <w:pStyle w:val="ListParagraph"/>
+        <w:numPr>
+          <w:ilvl w:val="0"/>
+          <w:numId w:val="7"/>
+        </w:numPr>
+        <w:spacing w:line="360" w:lineRule="auto"/>
+        <w:jc w:val="both"/>
+        <w:rPr>
+          <w:rFonts w:ascii="Arial" w:hAnsi="Arial" w:cs="Arial"/>
+          <w:b/>
+          <w:bCs/>
+          <w:sz w:val="26"/>
+          <w:szCs w:val="26"/>
+        </w:rPr>
+      </w:pPr>
+      <w:r>
+        <w:rPr>
+          <w:rFonts w:ascii="Arial" w:hAnsi="Arial" w:cs="Arial"/>
+          <w:bCs/>
+          <w:sz w:val="26"/>
+          <w:szCs w:val="26"/>
+          <w:u w:val="single"/>
+        </w:rPr>
+        <w:t xml:space="preserve">Tổng tiền quà </w:t>
+      </w:r>
+      <w:r>
+        <w:rPr>
+          <w:rFonts w:ascii="Arial" w:hAnsi="Arial" w:cs="Arial"/>
+          <w:bCs/>
+          <w:sz w:val="26"/>
+          <w:szCs w:val="26"/>
+          <w:u w:val="single"/>
+        </w:rPr>
+        <w:t>tặng</w:t>
+      </w:r>
+      <w:r>
+        <w:rPr>
+          <w:rFonts w:ascii="Arial" w:hAnsi="Arial" w:cs="Arial"/>
+          <w:bCs/>
+          <w:sz w:val="26"/>
+          <w:szCs w:val="26"/>
+        </w:rPr>
+        <w:t xml:space="preserve"> l</w:t>
+      </w:r>
+      <w:r>
+        <w:rPr>
+          <w:rFonts w:ascii="Arial" w:hAnsi="Arial" w:cs="Arial"/>
+          <w:bCs/>
+          <w:sz w:val="26"/>
+          <w:szCs w:val="26"/>
+        </w:rPr>
+        <w:t>à</w:t>
+      </w:r>
+      <w:r>
+        <w:rPr>
+          <w:rFonts w:ascii="Arial" w:hAnsi="Arial" w:cs="Arial"/>
+          <w:bCs/>
+          <w:sz w:val="26"/>
+          <w:szCs w:val="26"/>
+        </w:rPr>
+        <w:t xml:space="preserve"> tổng giá trị của các </w:t>
+      </w:r>
+      <w:r>
+        <w:rPr>
+          <w:rFonts w:ascii="Arial" w:hAnsi="Arial" w:cs="Arial"/>
+          <w:b/>
+          <w:bCs/>
+          <w:sz w:val="26"/>
+          <w:szCs w:val="26"/>
+        </w:rPr>
+        <w:t>Chi Tiết Quà Tặng</w:t>
+      </w:r>
+      <w:r>
+        <w:rPr>
+          <w:rFonts w:ascii="Arial" w:hAnsi="Arial" w:cs="Arial"/>
+          <w:bCs/>
+          <w:sz w:val="26"/>
+          <w:szCs w:val="26"/>
+        </w:rPr>
+        <w:t xml:space="preserve"> (= </w:t>
+      </w:r>
+      <w:r>
+        <w:rPr>
+          <w:rFonts w:ascii="Arial" w:hAnsi="Arial" w:cs="Arial"/>
+          <w:bCs/>
+          <w:sz w:val="26"/>
+          <w:szCs w:val="26"/>
+          <w:u w:val="single"/>
+        </w:rPr>
+        <w:t>Số lượng tặng kèm</w:t>
+      </w:r>
+      <w:r>
+        <w:rPr>
+          <w:rFonts w:ascii="Arial" w:hAnsi="Arial" w:cs="Arial"/>
+          <w:bCs/>
+          <w:sz w:val="26"/>
+          <w:szCs w:val="26"/>
+        </w:rPr>
+        <w:t xml:space="preserve"> * </w:t>
+      </w:r>
+      <w:r>
+        <w:rPr>
+          <w:rFonts w:ascii="Arial" w:hAnsi="Arial" w:cs="Arial"/>
+          <w:bCs/>
+          <w:sz w:val="26"/>
+          <w:szCs w:val="26"/>
+          <w:u w:val="single"/>
+        </w:rPr>
+        <w:t>Giá bán sản phẩm tặng kèm</w:t>
+      </w:r>
+      <w:r>
+        <w:rPr>
+          <w:rFonts w:ascii="Arial" w:hAnsi="Arial" w:cs="Arial"/>
+          <w:bCs/>
+          <w:sz w:val="26"/>
+          <w:szCs w:val="26"/>
+        </w:rPr>
+        <w:t>).</w:t>
+      </w:r>
+    </w:p>
+    <w:p>
+      <w:pPr>
+        <w:pStyle w:val="ListParagraph"/>
+        <w:numPr>
+          <w:ilvl w:val="0"/>
+          <w:numId w:val="7"/>
+        </w:numPr>
+        <w:spacing w:line="360" w:lineRule="auto"/>
+        <w:jc w:val="both"/>
+        <w:rPr>
+          <w:rFonts w:ascii="Arial" w:hAnsi="Arial" w:cs="Arial"/>
+          <w:b/>
+          <w:bCs/>
+          <w:sz w:val="26"/>
+          <w:szCs w:val="26"/>
+        </w:rPr>
+      </w:pPr>
+      <w:r>
+        <w:rPr>
+          <w:rFonts w:ascii="Arial" w:hAnsi="Arial" w:cs="Arial"/>
+          <w:sz w:val="26"/>
+          <w:szCs w:val="26"/>
+          <w:u w:val="single"/>
+        </w:rPr>
+        <w:t>Thành tiền</w:t>
+      </w:r>
+      <w:r>
+        <w:rPr>
+          <w:rFonts w:ascii="Arial" w:hAnsi="Arial" w:cs="Arial"/>
+          <w:sz w:val="26"/>
+          <w:szCs w:val="26"/>
+        </w:rPr>
+        <w:t xml:space="preserve"> trong </w:t>
+      </w:r>
+      <w:r>
+        <w:rPr>
+          <w:rFonts w:ascii="Arial" w:hAnsi="Arial" w:cs="Arial"/>
+          <w:b/>
+          <w:sz w:val="26"/>
+          <w:szCs w:val="26"/>
+        </w:rPr>
+        <w:t xml:space="preserve">Đơn Hàng </w:t>
+      </w:r>
+      <w:r>
+        <w:rPr>
+          <w:rFonts w:ascii="Arial" w:hAnsi="Arial" w:cs="Arial"/>
+          <w:sz w:val="26"/>
+          <w:szCs w:val="26"/>
+        </w:rPr>
+        <w:t xml:space="preserve">được tính bằng </w:t>
+      </w:r>
+      <w:r>
+        <w:rPr>
+          <w:rFonts w:ascii="Arial" w:hAnsi="Arial" w:cs="Arial"/>
+          <w:sz w:val="26"/>
+          <w:szCs w:val="26"/>
+          <w:u w:val="single"/>
+        </w:rPr>
+        <w:t>Tổng tiền chưa khuyến mãi</w:t>
+      </w:r>
+      <w:r>
+        <w:rPr>
+          <w:rFonts w:ascii="Arial" w:hAnsi="Arial" w:cs="Arial"/>
+          <w:sz w:val="26"/>
+          <w:szCs w:val="26"/>
+        </w:rPr>
+        <w:t xml:space="preserve"> + </w:t>
+      </w:r>
+      <w:r>
+        <w:rPr>
+          <w:rFonts w:ascii="Arial" w:hAnsi="Arial" w:cs="Arial"/>
+          <w:sz w:val="26"/>
+          <w:szCs w:val="26"/>
+          <w:u w:val="single"/>
+        </w:rPr>
+        <w:t>Tổng tiền quà tặng</w:t>
+      </w:r>
+      <w:r>
+        <w:rPr>
+          <w:rFonts w:ascii="Arial" w:hAnsi="Arial" w:cs="Arial"/>
+          <w:sz w:val="26"/>
+          <w:szCs w:val="26"/>
+        </w:rPr>
+        <w:t xml:space="preserve"> – </w:t>
+      </w:r>
+      <w:r>
+        <w:rPr>
+          <w:rFonts w:ascii="Arial" w:hAnsi="Arial" w:cs="Arial"/>
+          <w:sz w:val="26"/>
+          <w:szCs w:val="26"/>
+          <w:u w:val="single"/>
+        </w:rPr>
+        <w:t>số tiền giảm thực tế</w:t>
+      </w:r>
+      <w:r>
+        <w:rPr>
+          <w:rFonts w:ascii="Arial" w:hAnsi="Arial" w:cs="Arial"/>
+          <w:sz w:val="26"/>
+          <w:szCs w:val="26"/>
+        </w:rPr>
+        <w:t xml:space="preserve"> trong </w:t>
+      </w:r>
+      <w:r>
+        <w:rPr>
+          <w:rFonts w:ascii="Arial" w:hAnsi="Arial" w:cs="Arial"/>
+          <w:b/>
+          <w:sz w:val="26"/>
+          <w:szCs w:val="26"/>
+        </w:rPr>
+        <w:t>Giỏ Hàng</w:t>
+      </w:r>
+      <w:r>
+        <w:rPr>
+          <w:rFonts w:ascii="Arial" w:hAnsi="Arial" w:cs="Arial"/>
+          <w:sz w:val="26"/>
+          <w:szCs w:val="26"/>
+        </w:rPr>
+        <w:t>.</w:t>
+      </w:r>
+    </w:p>
+    <w:p>
+      <w:pPr>
+        <w:pStyle w:val="ListParagraph"/>
+        <w:numPr>
+          <w:ilvl w:val="0"/>
+          <w:numId w:val="7"/>
+        </w:numPr>
+        <w:spacing w:line="360" w:lineRule="auto"/>
+        <w:jc w:val="both"/>
+        <w:rPr>
+          <w:rFonts w:ascii="Arial" w:hAnsi="Arial" w:cs="Arial"/>
+          <w:b/>
+          <w:bCs/>
+          <w:sz w:val="26"/>
+          <w:szCs w:val="26"/>
+        </w:rPr>
+      </w:pPr>
+      <w:r>
+        <w:rPr>
+          <w:rFonts w:ascii="Arial" w:hAnsi="Arial" w:cs="Arial"/>
+          <w:sz w:val="26"/>
+          <w:szCs w:val="26"/>
+          <w:u w:val="single"/>
+        </w:rPr>
+        <w:t>Tổng tiền</w:t>
+      </w:r>
+      <w:r>
+        <w:rPr>
+          <w:rFonts w:ascii="Arial" w:hAnsi="Arial" w:cs="Arial"/>
+          <w:sz w:val="26"/>
+          <w:szCs w:val="26"/>
+        </w:rPr>
+        <w:t xml:space="preserve"> trong </w:t>
+      </w:r>
+      <w:r>
+        <w:rPr>
+          <w:rFonts w:ascii="Arial" w:hAnsi="Arial" w:cs="Arial"/>
+          <w:b/>
+          <w:sz w:val="26"/>
+          <w:szCs w:val="26"/>
+        </w:rPr>
+        <w:t xml:space="preserve">Giao Dịch </w:t>
+      </w:r>
+      <w:r>
+        <w:rPr>
+          <w:rFonts w:ascii="Arial" w:hAnsi="Arial" w:cs="Arial"/>
+          <w:sz w:val="26"/>
+          <w:szCs w:val="26"/>
+        </w:rPr>
+        <w:t xml:space="preserve">bằng tổng giá trị các </w:t>
+      </w:r>
+      <w:r>
+        <w:rPr>
+          <w:rFonts w:ascii="Arial" w:hAnsi="Arial" w:cs="Arial"/>
+          <w:b/>
+          <w:sz w:val="26"/>
+          <w:szCs w:val="26"/>
+        </w:rPr>
+        <w:t xml:space="preserve">Đơn Hàng </w:t>
+      </w:r>
+      <w:r>
+        <w:rPr>
+          <w:rFonts w:ascii="Arial" w:hAnsi="Arial" w:cs="Arial"/>
+          <w:sz w:val="26"/>
+          <w:szCs w:val="26"/>
+        </w:rPr>
+        <w:t xml:space="preserve">mà nó chịu trách nhiệm thanh toán. Giá trị từng </w:t>
+      </w:r>
+      <w:r>
+        <w:rPr>
+          <w:rFonts w:ascii="Arial" w:hAnsi="Arial" w:cs="Arial"/>
+          <w:b/>
+          <w:sz w:val="26"/>
+          <w:szCs w:val="26"/>
+        </w:rPr>
+        <w:t xml:space="preserve">Đơn Hàng </w:t>
+      </w:r>
+      <w:r>
+        <w:rPr>
+          <w:rFonts w:ascii="Arial" w:hAnsi="Arial" w:cs="Arial"/>
+          <w:sz w:val="26"/>
+          <w:szCs w:val="26"/>
+        </w:rPr>
+        <w:t xml:space="preserve">= </w:t>
+      </w:r>
+      <w:r>
+        <w:rPr>
+          <w:rFonts w:ascii="Arial" w:hAnsi="Arial" w:cs="Arial"/>
+          <w:sz w:val="26"/>
+          <w:szCs w:val="26"/>
+          <w:u w:val="single"/>
+        </w:rPr>
+        <w:t>thành tiền</w:t>
+      </w:r>
+      <w:r>
+        <w:rPr>
+          <w:rFonts w:ascii="Arial" w:hAnsi="Arial" w:cs="Arial"/>
+          <w:sz w:val="26"/>
+          <w:szCs w:val="26"/>
+        </w:rPr>
+        <w:t xml:space="preserve"> + </w:t>
+      </w:r>
+      <w:r>
+        <w:rPr>
+          <w:rFonts w:ascii="Arial" w:hAnsi="Arial" w:cs="Arial"/>
+          <w:sz w:val="26"/>
+          <w:szCs w:val="26"/>
+          <w:u w:val="single"/>
+        </w:rPr>
+        <w:t>phí giao hàng</w:t>
+      </w:r>
+      <w:r>
+        <w:rPr>
+          <w:rFonts w:ascii="Arial" w:hAnsi="Arial" w:cs="Arial"/>
+          <w:sz w:val="26"/>
+          <w:szCs w:val="26"/>
+        </w:rPr>
+        <w:t xml:space="preserve"> của đơn hàng đó.</w:t>
+      </w:r>
+    </w:p>
+    <w:p>
+      <w:pPr>
+        <w:pStyle w:val="ListParagraph"/>
+        <w:numPr>
+          <w:ilvl w:val="0"/>
+          <w:numId w:val="7"/>
+        </w:numPr>
+        <w:spacing w:line="360" w:lineRule="auto"/>
+        <w:jc w:val="both"/>
+        <w:rPr>
+          <w:rFonts w:ascii="Arial" w:hAnsi="Arial" w:cs="Arial"/>
+          <w:b/>
+          <w:bCs/>
+          <w:sz w:val="26"/>
+          <w:szCs w:val="26"/>
+        </w:rPr>
+      </w:pPr>
+      <w:r>
+        <w:rPr>
+          <w:rFonts w:ascii="Arial" w:hAnsi="Arial" w:cs="Arial"/>
+          <w:sz w:val="26"/>
+          <w:szCs w:val="26"/>
+          <w:u w:val="single"/>
+        </w:rPr>
+        <w:t>Phạm vi vận chuyển</w:t>
+      </w:r>
+      <w:r>
+        <w:rPr>
+          <w:rFonts w:ascii="Arial" w:hAnsi="Arial" w:cs="Arial"/>
+          <w:sz w:val="26"/>
+          <w:szCs w:val="26"/>
+        </w:rPr>
+        <w:t xml:space="preserve"> trong </w:t>
+      </w:r>
+      <w:r>
+        <w:rPr>
+          <w:rFonts w:ascii="Arial" w:hAnsi="Arial" w:cs="Arial"/>
+          <w:b/>
+          <w:sz w:val="26"/>
+          <w:szCs w:val="26"/>
+        </w:rPr>
+        <w:t>ThongTinHinhThucVanChuyen</w:t>
+      </w:r>
+      <w:r>
+        <w:rPr>
+          <w:rFonts w:ascii="Arial" w:hAnsi="Arial" w:cs="Arial"/>
+          <w:sz w:val="26"/>
+          <w:szCs w:val="26"/>
+        </w:rPr>
+        <w:t xml:space="preserve"> nhận giá trị số: 0 – Nội tỉnh, 1 – Ngoại tỉnh.</w:t>
+      </w:r>
+    </w:p>
+    <w:p>
+      <w:pPr>
+        <w:pStyle w:val="ListParagraph"/>
+        <w:numPr>
+          <w:ilvl w:val="0"/>
+          <w:numId w:val="7"/>
+        </w:numPr>
+        <w:spacing w:line="360" w:lineRule="auto"/>
+        <w:jc w:val="both"/>
+        <w:rPr>
+          <w:rFonts w:ascii="Arial" w:hAnsi="Arial" w:cs="Arial"/>
+          <w:b/>
+          <w:bCs/>
+          <w:sz w:val="26"/>
+          <w:szCs w:val="26"/>
+        </w:rPr>
+      </w:pPr>
+      <w:r>
+        <w:rPr>
+          <w:rFonts w:ascii="Arial" w:hAnsi="Arial" w:cs="Arial"/>
           <w:sz w:val="26"/>
           <w:szCs w:val="26"/>
           <w:u w:val="single"/>
@@ -23600,6 +25002,7 @@
           <w:sz w:val="26"/>
           <w:szCs w:val="26"/>
         </w:rPr>
+        <w:lastRenderedPageBreak/>
         <w:t xml:space="preserve">Nếu </w:t>
       </w:r>
       <w:r>
@@ -27222,10 +28625,123 @@
     </w:lvl>
   </w:abstractNum>
   <w:abstractNum w:abstractNumId="7" w15:restartNumberingAfterBreak="0">
+    <w:nsid w:val="352C21DB"/>
+    <w:multiLevelType w:val="hybridMultilevel"/>
+    <w:tmpl w:val="1B2E1576"/>
+    <w:lvl w:ilvl="0" w:tplc="04090001">
+      <w:start w:val="1"/>
+      <w:numFmt w:val="bullet"/>
+      <w:lvlText w:val=""/>
+      <w:lvlJc w:val="left"/>
+      <w:pPr>
+        <w:ind w:left="1080" w:hanging="360"/>
+      </w:pPr>
+      <w:rPr>
+        <w:rFonts w:ascii="Symbol" w:hAnsi="Symbol" w:hint="default"/>
+      </w:rPr>
+    </w:lvl>
+    <w:lvl w:ilvl="1" w:tplc="04090003" w:tentative="1">
+      <w:start w:val="1"/>
+      <w:numFmt w:val="bullet"/>
+      <w:lvlText w:val="o"/>
+      <w:lvlJc w:val="left"/>
+      <w:pPr>
+        <w:ind w:left="1800" w:hanging="360"/>
+      </w:pPr>
+      <w:rPr>
+        <w:rFonts w:ascii="Courier New" w:hAnsi="Courier New" w:cs="Courier New" w:hint="default"/>
+      </w:rPr>
+    </w:lvl>
+    <w:lvl w:ilvl="2" w:tplc="04090005" w:tentative="1">
+      <w:start w:val="1"/>
+      <w:numFmt w:val="bullet"/>
+      <w:lvlText w:val=""/>
+      <w:lvlJc w:val="left"/>
+      <w:pPr>
+        <w:ind w:left="2520" w:hanging="360"/>
+      </w:pPr>
+      <w:rPr>
+        <w:rFonts w:ascii="Wingdings" w:hAnsi="Wingdings" w:hint="default"/>
+      </w:rPr>
+    </w:lvl>
+    <w:lvl w:ilvl="3" w:tplc="04090001" w:tentative="1">
+      <w:start w:val="1"/>
+      <w:numFmt w:val="bullet"/>
+      <w:lvlText w:val=""/>
+      <w:lvlJc w:val="left"/>
+      <w:pPr>
+        <w:ind w:left="3240" w:hanging="360"/>
+      </w:pPr>
+      <w:rPr>
+        <w:rFonts w:ascii="Symbol" w:hAnsi="Symbol" w:hint="default"/>
+      </w:rPr>
+    </w:lvl>
+    <w:lvl w:ilvl="4" w:tplc="04090003" w:tentative="1">
+      <w:start w:val="1"/>
+      <w:numFmt w:val="bullet"/>
+      <w:lvlText w:val="o"/>
+      <w:lvlJc w:val="left"/>
+      <w:pPr>
+        <w:ind w:left="3960" w:hanging="360"/>
+      </w:pPr>
+      <w:rPr>
+        <w:rFonts w:ascii="Courier New" w:hAnsi="Courier New" w:cs="Courier New" w:hint="default"/>
+      </w:rPr>
+    </w:lvl>
+    <w:lvl w:ilvl="5" w:tplc="04090005" w:tentative="1">
+      <w:start w:val="1"/>
+      <w:numFmt w:val="bullet"/>
+      <w:lvlText w:val=""/>
+      <w:lvlJc w:val="left"/>
+      <w:pPr>
+        <w:ind w:left="4680" w:hanging="360"/>
+      </w:pPr>
+      <w:rPr>
+        <w:rFonts w:ascii="Wingdings" w:hAnsi="Wingdings" w:hint="default"/>
+      </w:rPr>
+    </w:lvl>
+    <w:lvl w:ilvl="6" w:tplc="04090001" w:tentative="1">
+      <w:start w:val="1"/>
+      <w:numFmt w:val="bullet"/>
+      <w:lvlText w:val=""/>
+      <w:lvlJc w:val="left"/>
+      <w:pPr>
+        <w:ind w:left="5400" w:hanging="360"/>
+      </w:pPr>
+      <w:rPr>
+        <w:rFonts w:ascii="Symbol" w:hAnsi="Symbol" w:hint="default"/>
+      </w:rPr>
+    </w:lvl>
+    <w:lvl w:ilvl="7" w:tplc="04090003" w:tentative="1">
+      <w:start w:val="1"/>
+      <w:numFmt w:val="bullet"/>
+      <w:lvlText w:val="o"/>
+      <w:lvlJc w:val="left"/>
+      <w:pPr>
+        <w:ind w:left="6120" w:hanging="360"/>
+      </w:pPr>
+      <w:rPr>
+        <w:rFonts w:ascii="Courier New" w:hAnsi="Courier New" w:cs="Courier New" w:hint="default"/>
+      </w:rPr>
+    </w:lvl>
+    <w:lvl w:ilvl="8" w:tplc="04090005" w:tentative="1">
+      <w:start w:val="1"/>
+      <w:numFmt w:val="bullet"/>
+      <w:lvlText w:val=""/>
+      <w:lvlJc w:val="left"/>
+      <w:pPr>
+        <w:ind w:left="6840" w:hanging="360"/>
+      </w:pPr>
+      <w:rPr>
+        <w:rFonts w:ascii="Wingdings" w:hAnsi="Wingdings" w:hint="default"/>
+      </w:rPr>
+    </w:lvl>
+  </w:abstractNum>
+  <w:abstractNum w:abstractNumId="8" w15:restartNumberingAfterBreak="0">
     <w:nsid w:val="49741E25"/>
     <w:multiLevelType w:val="hybridMultilevel"/>
-    <w:tmpl w:val="A1C6B86C"/>
-    <w:lvl w:ilvl="0" w:tplc="749CE382">
+    <w:tmpl w:val="0486C160"/>
+    <w:lvl w:ilvl="0" w:tplc="F71A22AC">
       <w:start w:val="1"/>
       <w:numFmt w:val="decimal"/>
       <w:lvlText w:val="%1."/>
@@ -27235,6 +28751,8 @@
       </w:pPr>
       <w:rPr>
         <w:rFonts w:hint="default"/>
+        <w:b/>
+        <w:bCs/>
         <w:sz w:val="26"/>
         <w:szCs w:val="26"/>
       </w:rPr>
@@ -27312,7 +28830,7 @@
       </w:pPr>
     </w:lvl>
   </w:abstractNum>
-  <w:abstractNum w:abstractNumId="8" w15:restartNumberingAfterBreak="0">
+  <w:abstractNum w:abstractNumId="9" w15:restartNumberingAfterBreak="0">
     <w:nsid w:val="5AF3586D"/>
     <w:multiLevelType w:val="hybridMultilevel"/>
     <w:tmpl w:val="A5D0A9D8"/>
@@ -27404,7 +28922,7 @@
       </w:pPr>
     </w:lvl>
   </w:abstractNum>
-  <w:abstractNum w:abstractNumId="9" w15:restartNumberingAfterBreak="0">
+  <w:abstractNum w:abstractNumId="10" w15:restartNumberingAfterBreak="0">
     <w:nsid w:val="5C4A5509"/>
     <w:multiLevelType w:val="hybridMultilevel"/>
     <w:tmpl w:val="C748C23C"/>
@@ -27493,7 +29011,7 @@
       </w:pPr>
     </w:lvl>
   </w:abstractNum>
-  <w:abstractNum w:abstractNumId="10" w15:restartNumberingAfterBreak="0">
+  <w:abstractNum w:abstractNumId="11" w15:restartNumberingAfterBreak="0">
     <w:nsid w:val="61861291"/>
     <w:multiLevelType w:val="hybridMultilevel"/>
     <w:tmpl w:val="63B6CF1A"/>
@@ -27606,7 +29124,7 @@
       </w:rPr>
     </w:lvl>
   </w:abstractNum>
-  <w:abstractNum w:abstractNumId="11" w15:restartNumberingAfterBreak="0">
+  <w:abstractNum w:abstractNumId="12" w15:restartNumberingAfterBreak="0">
     <w:nsid w:val="711A309E"/>
     <w:multiLevelType w:val="hybridMultilevel"/>
     <w:tmpl w:val="C748C23C"/>
@@ -27695,7 +29213,7 @@
       </w:pPr>
     </w:lvl>
   </w:abstractNum>
-  <w:abstractNum w:abstractNumId="12" w15:restartNumberingAfterBreak="0">
+  <w:abstractNum w:abstractNumId="13" w15:restartNumberingAfterBreak="0">
     <w:nsid w:val="77B53956"/>
     <w:multiLevelType w:val="hybridMultilevel"/>
     <w:tmpl w:val="C748C23C"/>
@@ -27791,7 +29309,7 @@
     <w:abstractNumId w:val="5"/>
   </w:num>
   <w:num w:numId="3">
-    <w:abstractNumId w:val="10"/>
+    <w:abstractNumId w:val="11"/>
     <w:lvlOverride w:ilvl="0">
       <w:startOverride w:val="1"/>
     </w:lvlOverride>
@@ -27811,28 +29329,31 @@
     <w:abstractNumId w:val="6"/>
   </w:num>
   <w:num w:numId="6">
-    <w:abstractNumId w:val="7"/>
+    <w:abstractNumId w:val="8"/>
   </w:num>
   <w:num w:numId="7">
     <w:abstractNumId w:val="3"/>
   </w:num>
   <w:num w:numId="8">
-    <w:abstractNumId w:val="11"/>
+    <w:abstractNumId w:val="12"/>
   </w:num>
   <w:num w:numId="9">
-    <w:abstractNumId w:val="12"/>
+    <w:abstractNumId w:val="13"/>
   </w:num>
   <w:num w:numId="10">
-    <w:abstractNumId w:val="9"/>
+    <w:abstractNumId w:val="10"/>
   </w:num>
   <w:num w:numId="11">
     <w:abstractNumId w:val="4"/>
   </w:num>
   <w:num w:numId="12">
-    <w:abstractNumId w:val="8"/>
+    <w:abstractNumId w:val="9"/>
   </w:num>
   <w:num w:numId="13">
     <w:abstractNumId w:val="2"/>
+  </w:num>
+  <w:num w:numId="14">
+    <w:abstractNumId w:val="7"/>
   </w:num>
 </w:numbering>
 </file>

</xml_diff>

<commit_message>
UPDATE TRIGGER + CODE BACKEND
</commit_message>
<xml_diff>
--- a/Report/18VP-CSDLNC-04_Report.docx
+++ b/Report/18VP-CSDLNC-04_Report.docx
@@ -907,7 +907,7 @@
       </w:tr>
       <w:tr>
         <w:trPr>
-          <w:trHeight w:val="620"/>
+          <w:trHeight w:val="449"/>
         </w:trPr>
         <w:tc>
           <w:tcPr>
@@ -926,7 +926,82 @@
                 <w:rFonts w:ascii="Arial" w:hAnsi="Arial" w:cs="Arial"/>
                 <w:sz w:val="24"/>
               </w:rPr>
-              <w:t>Xác định phụ thuộc hàm</w:t>
+              <w:t xml:space="preserve">Xác định </w:t>
+            </w:r>
+            <w:r>
+              <w:rPr>
+                <w:rFonts w:ascii="Arial" w:hAnsi="Arial" w:cs="Arial"/>
+                <w:sz w:val="24"/>
+              </w:rPr>
+              <w:t>phủ tối thiểu và khóa</w:t>
+            </w:r>
+          </w:p>
+        </w:tc>
+        <w:tc>
+          <w:tcPr>
+            <w:tcW w:w="3870" w:type="dxa"/>
+            <w:vAlign w:val="center"/>
+          </w:tcPr>
+          <w:p>
+            <w:pPr>
+              <w:rPr>
+                <w:rFonts w:ascii="Arial" w:hAnsi="Arial" w:cs="Arial"/>
+                <w:sz w:val="24"/>
+              </w:rPr>
+            </w:pPr>
+            <w:r>
+              <w:rPr>
+                <w:rFonts w:ascii="Arial" w:hAnsi="Arial" w:cs="Arial"/>
+                <w:sz w:val="24"/>
+              </w:rPr>
+              <w:t>18126023 – Đặng Diễm Linh</w:t>
+            </w:r>
+          </w:p>
+        </w:tc>
+        <w:tc>
+          <w:tcPr>
+            <w:tcW w:w="1727" w:type="dxa"/>
+            <w:vAlign w:val="center"/>
+          </w:tcPr>
+          <w:p>
+            <w:pPr>
+              <w:rPr>
+                <w:rFonts w:ascii="Arial" w:hAnsi="Arial" w:cs="Arial"/>
+                <w:sz w:val="24"/>
+              </w:rPr>
+            </w:pPr>
+            <w:r>
+              <w:rPr>
+                <w:rFonts w:ascii="Arial" w:hAnsi="Arial" w:cs="Arial"/>
+                <w:sz w:val="24"/>
+              </w:rPr>
+              <w:t>10/10</w:t>
+            </w:r>
+          </w:p>
+        </w:tc>
+      </w:tr>
+      <w:tr>
+        <w:trPr>
+          <w:trHeight w:val="701"/>
+        </w:trPr>
+        <w:tc>
+          <w:tcPr>
+            <w:tcW w:w="4495" w:type="dxa"/>
+            <w:vAlign w:val="center"/>
+          </w:tcPr>
+          <w:p>
+            <w:pPr>
+              <w:rPr>
+                <w:rFonts w:ascii="Arial" w:hAnsi="Arial" w:cs="Arial"/>
+                <w:sz w:val="24"/>
+              </w:rPr>
+            </w:pPr>
+            <w:r>
+              <w:rPr>
+                <w:rFonts w:ascii="Arial" w:hAnsi="Arial" w:cs="Arial"/>
+                <w:sz w:val="24"/>
+              </w:rPr>
+              <w:t>Cài đặt trigger</w:t>
             </w:r>
           </w:p>
         </w:tc>
@@ -990,7 +1065,7 @@
       </w:tr>
       <w:tr>
         <w:trPr>
-          <w:trHeight w:val="404"/>
+          <w:trHeight w:val="440"/>
         </w:trPr>
         <w:tc>
           <w:tcPr>
@@ -1009,89 +1084,14 @@
                 <w:rFonts w:ascii="Arial" w:hAnsi="Arial" w:cs="Arial"/>
                 <w:sz w:val="24"/>
               </w:rPr>
-              <w:t>Chuẩn hóa dạng 1</w:t>
+              <w:t>Generate Data trong cơ sở dữ liệu</w:t>
             </w:r>
-          </w:p>
-        </w:tc>
-        <w:tc>
-          <w:tcPr>
-            <w:tcW w:w="3870" w:type="dxa"/>
-            <w:vAlign w:val="center"/>
-          </w:tcPr>
-          <w:p>
-            <w:pPr>
+            <w:r>
               <w:rPr>
                 <w:rFonts w:ascii="Arial" w:hAnsi="Arial" w:cs="Arial"/>
                 <w:sz w:val="24"/>
               </w:rPr>
-            </w:pPr>
-            <w:r>
-              <w:rPr>
-                <w:rFonts w:ascii="Arial" w:hAnsi="Arial" w:cs="Arial"/>
-                <w:sz w:val="24"/>
-              </w:rPr>
-              <w:t>18126038</w:t>
-            </w:r>
-            <w:r>
-              <w:rPr>
-                <w:rFonts w:ascii="Arial" w:hAnsi="Arial" w:cs="Arial"/>
-                <w:sz w:val="24"/>
-              </w:rPr>
-              <w:t xml:space="preserve"> – </w:t>
-            </w:r>
-            <w:r>
-              <w:rPr>
-                <w:rFonts w:ascii="Arial" w:hAnsi="Arial" w:cs="Arial"/>
-                <w:sz w:val="24"/>
-              </w:rPr>
-              <w:t>Dương Quang Vinh</w:t>
-            </w:r>
-          </w:p>
-        </w:tc>
-        <w:tc>
-          <w:tcPr>
-            <w:tcW w:w="1727" w:type="dxa"/>
-            <w:vAlign w:val="center"/>
-          </w:tcPr>
-          <w:p>
-            <w:pPr>
-              <w:rPr>
-                <w:rFonts w:ascii="Arial" w:hAnsi="Arial" w:cs="Arial"/>
-                <w:sz w:val="24"/>
-              </w:rPr>
-            </w:pPr>
-            <w:r>
-              <w:rPr>
-                <w:rFonts w:ascii="Arial" w:hAnsi="Arial" w:cs="Arial"/>
-                <w:sz w:val="24"/>
-              </w:rPr>
-              <w:t>10/10</w:t>
-            </w:r>
-          </w:p>
-        </w:tc>
-      </w:tr>
-      <w:tr>
-        <w:trPr>
-          <w:trHeight w:val="359"/>
-        </w:trPr>
-        <w:tc>
-          <w:tcPr>
-            <w:tcW w:w="4495" w:type="dxa"/>
-            <w:vAlign w:val="center"/>
-          </w:tcPr>
-          <w:p>
-            <w:pPr>
-              <w:rPr>
-                <w:rFonts w:ascii="Arial" w:hAnsi="Arial" w:cs="Arial"/>
-                <w:sz w:val="24"/>
-              </w:rPr>
-            </w:pPr>
-            <w:r>
-              <w:rPr>
-                <w:rFonts w:ascii="Arial" w:hAnsi="Arial" w:cs="Arial"/>
-                <w:sz w:val="24"/>
-              </w:rPr>
-              <w:t>Chuẩn hóa dạng 2</w:t>
+              <w:t xml:space="preserve"> </w:t>
             </w:r>
           </w:p>
         </w:tc>
@@ -14145,6 +14145,9 @@
         <w:t>XÁC ĐỊNH PHỤ THUỘC HÀM</w:t>
       </w:r>
       <w:bookmarkEnd w:id="6"/>
+      <w:r>
+        <w:t>, PHỦ TỐI THIỂU VÀ KHÓA</w:t>
+      </w:r>
     </w:p>
     <w:p>
       <w:pPr>
@@ -14240,15 +14243,10 @@
         <w:pStyle w:val="ListParagraph"/>
         <w:numPr>
           <w:ilvl w:val="0"/>
-          <w:numId w:val="12"/>
+          <w:numId w:val="15"/>
         </w:numPr>
-        <w:pBdr>
-          <w:top w:val="single" w:sz="4" w:space="1" w:color="auto"/>
-          <w:left w:val="single" w:sz="4" w:space="4" w:color="auto"/>
-          <w:bottom w:val="single" w:sz="4" w:space="1" w:color="auto"/>
-          <w:right w:val="single" w:sz="4" w:space="4" w:color="auto"/>
-        </w:pBdr>
-        <w:rPr>
+        <w:rPr>
+          <w:rFonts w:ascii="Arial" w:hAnsi="Arial" w:cs="Arial"/>
           <w:sz w:val="24"/>
           <w:szCs w:val="24"/>
         </w:rPr>
@@ -14256,53 +14254,23 @@
       <w:r>
         <w:rPr>
           <w:rFonts w:ascii="Arial" w:hAnsi="Arial" w:cs="Arial"/>
-          <w:b/>
+          <w:i/>
+          <w:iCs/>
           <w:sz w:val="24"/>
           <w:szCs w:val="24"/>
         </w:rPr>
-        <w:t>DanhMucSanPham</w:t>
-      </w:r>
-      <w:r>
-        <w:rPr>
-          <w:rFonts w:ascii="Arial" w:hAnsi="Arial" w:cs="Arial"/>
+        <w:t xml:space="preserve">Khóa: </w:t>
+      </w:r>
+      <w:r>
+        <w:rPr>
+          <w:rFonts w:ascii="Arial" w:hAnsi="Arial" w:cs="Arial"/>
+          <w:i/>
+          <w:iCs/>
           <w:sz w:val="24"/>
           <w:szCs w:val="24"/>
-        </w:rPr>
-        <w:t>(MaDanhMuc, TenDanhMuc, MoTa, DanhMuc)</w:t>
-      </w:r>
-    </w:p>
-    <w:p>
-      <w:pPr>
-        <w:pStyle w:val="ListParagraph"/>
-        <w:rPr>
-          <w:rFonts w:ascii="Arial" w:hAnsi="Arial" w:cs="Arial"/>
-          <w:sz w:val="24"/>
-          <w:szCs w:val="24"/>
-        </w:rPr>
-      </w:pPr>
-      <w:r>
-        <w:rPr>
-          <w:rFonts w:ascii="Arial" w:hAnsi="Arial" w:cs="Arial"/>
-          <w:sz w:val="24"/>
-          <w:szCs w:val="24"/>
-        </w:rPr>
-        <w:t xml:space="preserve">f: MaDanhMuc </w:t>
-      </w:r>
-      <w:r>
-        <w:rPr>
-          <w:rFonts w:ascii="Arial" w:hAnsi="Arial" w:cs="Arial"/>
-          <w:sz w:val="24"/>
-          <w:szCs w:val="24"/>
-        </w:rPr>
-        <w:sym w:font="Wingdings" w:char="F0E0"/>
-      </w:r>
-      <w:r>
-        <w:rPr>
-          <w:rFonts w:ascii="Arial" w:hAnsi="Arial" w:cs="Arial"/>
-          <w:sz w:val="24"/>
-          <w:szCs w:val="24"/>
-        </w:rPr>
-        <w:t xml:space="preserve"> TenDanhMuc, MoTa, DanhMuc</w:t>
+          <w:u w:val="single"/>
+        </w:rPr>
+        <w:t>MaDanhMuc</w:t>
       </w:r>
     </w:p>
     <w:p>
@@ -14328,36 +14296,27 @@
           <w:bottom w:val="single" w:sz="4" w:space="1" w:color="auto"/>
           <w:right w:val="single" w:sz="4" w:space="4" w:color="auto"/>
         </w:pBdr>
-      </w:pPr>
-      <w:r>
-        <w:rPr>
-          <w:rFonts w:ascii="Arial" w:hAnsi="Arial" w:cs="Arial"/>
-          <w:b/>
+        <w:rPr>
           <w:sz w:val="24"/>
           <w:szCs w:val="24"/>
         </w:rPr>
-        <w:t>SanPham</w:t>
-      </w:r>
-      <w:r>
-        <w:rPr>
-          <w:rFonts w:ascii="Arial" w:hAnsi="Arial" w:cs="Arial"/>
+      </w:pPr>
+      <w:r>
+        <w:rPr>
+          <w:rFonts w:ascii="Arial" w:hAnsi="Arial" w:cs="Arial"/>
+          <w:b/>
           <w:sz w:val="24"/>
           <w:szCs w:val="24"/>
         </w:rPr>
-        <w:t>(MaSanPham, TenSanPham, HinhAnh, XuatXu, MoTa, GiaHienHanh, SoLuongTon, GiaSi, SoLuongSi, GiaGiam, SoLuongGiamGia, DanhMucSanPham, NhaCungCap, STT_BoSuuTap, NgayTaoSanPham)</w:t>
-      </w:r>
-    </w:p>
-    <w:p>
-      <w:pPr>
-        <w:pStyle w:val="ListParagraph"/>
-      </w:pPr>
+        <w:t>DanhMucSanPham</w:t>
+      </w:r>
       <w:r>
         <w:rPr>
           <w:rFonts w:ascii="Arial" w:hAnsi="Arial" w:cs="Arial"/>
           <w:sz w:val="24"/>
           <w:szCs w:val="24"/>
         </w:rPr>
-        <w:t xml:space="preserve">f: MaSanPham </w:t>
+        <w:t>(MaDanhMuc</w:t>
       </w:r>
       <w:r>
         <w:rPr>
@@ -14365,7 +14324,7 @@
           <w:sz w:val="24"/>
           <w:szCs w:val="24"/>
         </w:rPr>
-        <w:sym w:font="Wingdings" w:char="F0E0"/>
+        <w:t>SanPham</w:t>
       </w:r>
       <w:r>
         <w:rPr>
@@ -14373,7 +14332,7 @@
           <w:sz w:val="24"/>
           <w:szCs w:val="24"/>
         </w:rPr>
-        <w:t xml:space="preserve"> </w:t>
+        <w:t>, TenDanhMuc</w:t>
       </w:r>
       <w:r>
         <w:rPr>
@@ -14381,15 +14340,94 @@
           <w:sz w:val="24"/>
           <w:szCs w:val="24"/>
         </w:rPr>
-        <w:t>TenSanPham, HinhAnh, XuatXu, MoTa, GiaHienHanh, SoLuongTon, GiaSi, SoLuongSi, GiaGiam, SoLuongGiamGia, DanhMucSanPham, NhaCungCap, STT_BoSuuTap, NgayTaoSanPham</w:t>
-      </w:r>
-      <w:r>
-        <w:t xml:space="preserve"> </w:t>
+        <w:t>SanPham</w:t>
+      </w:r>
+      <w:r>
+        <w:rPr>
+          <w:rFonts w:ascii="Arial" w:hAnsi="Arial" w:cs="Arial"/>
+          <w:sz w:val="24"/>
+          <w:szCs w:val="24"/>
+        </w:rPr>
+        <w:t>, MoTa, DanhMuc)</w:t>
       </w:r>
     </w:p>
     <w:p>
       <w:pPr>
         <w:pStyle w:val="ListParagraph"/>
+        <w:rPr>
+          <w:rFonts w:ascii="Arial" w:hAnsi="Arial" w:cs="Arial"/>
+          <w:sz w:val="24"/>
+          <w:szCs w:val="24"/>
+        </w:rPr>
+      </w:pPr>
+      <w:r>
+        <w:rPr>
+          <w:rFonts w:ascii="Arial" w:hAnsi="Arial" w:cs="Arial"/>
+          <w:sz w:val="24"/>
+          <w:szCs w:val="24"/>
+        </w:rPr>
+        <w:t xml:space="preserve">f: MaDanhMuc </w:t>
+      </w:r>
+      <w:r>
+        <w:rPr>
+          <w:rFonts w:ascii="Arial" w:hAnsi="Arial" w:cs="Arial"/>
+          <w:sz w:val="24"/>
+          <w:szCs w:val="24"/>
+        </w:rPr>
+        <w:sym w:font="Wingdings" w:char="F0E0"/>
+      </w:r>
+      <w:r>
+        <w:rPr>
+          <w:rFonts w:ascii="Arial" w:hAnsi="Arial" w:cs="Arial"/>
+          <w:sz w:val="24"/>
+          <w:szCs w:val="24"/>
+        </w:rPr>
+        <w:t xml:space="preserve"> TenDanhMuc, MoTa, DanhMuc</w:t>
+      </w:r>
+    </w:p>
+    <w:p>
+      <w:pPr>
+        <w:pStyle w:val="ListParagraph"/>
+        <w:numPr>
+          <w:ilvl w:val="0"/>
+          <w:numId w:val="15"/>
+        </w:numPr>
+        <w:rPr>
+          <w:rFonts w:ascii="Arial" w:hAnsi="Arial" w:cs="Arial"/>
+          <w:sz w:val="24"/>
+          <w:szCs w:val="24"/>
+        </w:rPr>
+      </w:pPr>
+      <w:r>
+        <w:rPr>
+          <w:rFonts w:ascii="Arial" w:hAnsi="Arial" w:cs="Arial"/>
+          <w:i/>
+          <w:iCs/>
+          <w:sz w:val="24"/>
+          <w:szCs w:val="24"/>
+        </w:rPr>
+        <w:t xml:space="preserve">Khóa: </w:t>
+      </w:r>
+      <w:r>
+        <w:rPr>
+          <w:rFonts w:ascii="Arial" w:hAnsi="Arial" w:cs="Arial"/>
+          <w:i/>
+          <w:iCs/>
+          <w:sz w:val="24"/>
+          <w:szCs w:val="24"/>
+          <w:u w:val="single"/>
+        </w:rPr>
+        <w:t>MaDanhMucSanPham</w:t>
+      </w:r>
+    </w:p>
+    <w:p>
+      <w:pPr>
+        <w:pStyle w:val="ListParagraph"/>
+        <w:rPr>
+          <w:rFonts w:ascii="Arial" w:hAnsi="Arial" w:cs="Arial"/>
+          <w:sz w:val="24"/>
+          <w:szCs w:val="24"/>
+        </w:rPr>
       </w:pPr>
     </w:p>
     <w:p>
@@ -14408,12 +14446,20 @@
       </w:pPr>
       <w:r>
         <w:rPr>
-          <w:b/>
-        </w:rPr>
-        <w:t>TinhThanhPho</w:t>
-      </w:r>
-      <w:r>
-        <w:t>(MaTinhThanhPho, TenTinhThanhPho, MoTa)</w:t>
+          <w:rFonts w:ascii="Arial" w:hAnsi="Arial" w:cs="Arial"/>
+          <w:b/>
+          <w:sz w:val="24"/>
+          <w:szCs w:val="24"/>
+        </w:rPr>
+        <w:t>SanPham</w:t>
+      </w:r>
+      <w:r>
+        <w:rPr>
+          <w:rFonts w:ascii="Arial" w:hAnsi="Arial" w:cs="Arial"/>
+          <w:sz w:val="24"/>
+          <w:szCs w:val="24"/>
+        </w:rPr>
+        <w:t>(MaSanPham, TenSanPham, HinhAnh, XuatXu, MoTa, GiaHienHanh, SoLuongTon, GiaSi, SoLuongSi, GiaGiam, SoLuongGiamGia, DanhMucSanPham, NhaCungCap, STT_BoSuuTap, NgayTaoSanPham)</w:t>
       </w:r>
     </w:p>
     <w:p>
@@ -14421,13 +14467,39 @@
         <w:pStyle w:val="ListParagraph"/>
       </w:pPr>
       <w:r>
-        <w:t xml:space="preserve">f: MaTinhThanhPho </w:t>
-      </w:r>
-      <w:r>
+        <w:rPr>
+          <w:rFonts w:ascii="Arial" w:hAnsi="Arial" w:cs="Arial"/>
+          <w:sz w:val="24"/>
+          <w:szCs w:val="24"/>
+        </w:rPr>
+        <w:t xml:space="preserve">f: MaSanPham </w:t>
+      </w:r>
+      <w:r>
+        <w:rPr>
+          <w:rFonts w:ascii="Arial" w:hAnsi="Arial" w:cs="Arial"/>
+          <w:sz w:val="24"/>
+          <w:szCs w:val="24"/>
+        </w:rPr>
         <w:sym w:font="Wingdings" w:char="F0E0"/>
       </w:r>
       <w:r>
-        <w:t xml:space="preserve"> TenTinhThanhPho, MoTa</w:t>
+        <w:rPr>
+          <w:rFonts w:ascii="Arial" w:hAnsi="Arial" w:cs="Arial"/>
+          <w:sz w:val="24"/>
+          <w:szCs w:val="24"/>
+        </w:rPr>
+        <w:t xml:space="preserve"> </w:t>
+      </w:r>
+      <w:r>
+        <w:rPr>
+          <w:rFonts w:ascii="Arial" w:hAnsi="Arial" w:cs="Arial"/>
+          <w:sz w:val="24"/>
+          <w:szCs w:val="24"/>
+        </w:rPr>
+        <w:t>TenSanPham, HinhAnh, XuatXu, MoTa, GiaHienHanh, SoLuongTon, GiaSi, SoLuongSi, GiaGiam, SoLuongGiamGia, DanhMucSanPham, NhaCungCap, STT_BoSuuTap, NgayTaoSanPham</w:t>
+      </w:r>
+      <w:r>
+        <w:t xml:space="preserve"> </w:t>
       </w:r>
     </w:p>
     <w:p>
@@ -14453,10 +14525,10 @@
         <w:rPr>
           <w:b/>
         </w:rPr>
-        <w:t>KhachHang</w:t>
-      </w:r>
-      <w:r>
-        <w:t>(Username, Password, HoTenKhachHang, Email, GioiTinh, NgaySinh, AnhDaiDien, SDT_DangKy)</w:t>
+        <w:t>TinhThanhPho</w:t>
+      </w:r>
+      <w:r>
+        <w:t>(MaTinhThanhPho, TenTinhThanhPho, MoTa)</w:t>
       </w:r>
     </w:p>
     <w:p>
@@ -14464,13 +14536,13 @@
         <w:pStyle w:val="ListParagraph"/>
       </w:pPr>
       <w:r>
-        <w:t xml:space="preserve">f: Username </w:t>
+        <w:t xml:space="preserve">f: MaTinhThanhPho </w:t>
       </w:r>
       <w:r>
         <w:sym w:font="Wingdings" w:char="F0E0"/>
       </w:r>
       <w:r>
-        <w:t xml:space="preserve"> Password, HoTenKhachHang, Email, GioiTinh, NgaySinh, AnhDaiDien, SDT_DangKy</w:t>
+        <w:t xml:space="preserve"> TenTinhThanhPho, MoTa</w:t>
       </w:r>
     </w:p>
     <w:p>
@@ -14496,10 +14568,10 @@
         <w:rPr>
           <w:b/>
         </w:rPr>
-        <w:t>PhuongThucThanhToan</w:t>
-      </w:r>
-      <w:r>
-        <w:t>(Username, TaiKhoanThanhToan, CongThanhToan, LoaiPhuongThucThanhToan, HoTenChuTaiKhoan, ChiNhanh, LoaiThe, NgayHetHan, TinhTrangXacThuc)</w:t>
+        <w:t>KhachHang</w:t>
+      </w:r>
+      <w:r>
+        <w:t>(Username, Password, HoTenKhachHang, Email, GioiTinh, NgaySinh, AnhDaiDien, SDT_DangKy)</w:t>
       </w:r>
     </w:p>
     <w:p>
@@ -14507,27 +14579,13 @@
         <w:pStyle w:val="ListParagraph"/>
       </w:pPr>
       <w:r>
-        <w:t xml:space="preserve">f1: UserName, TaiKhoanThanhToan, CongThanhToan </w:t>
+        <w:t xml:space="preserve">f: Username </w:t>
       </w:r>
       <w:r>
         <w:sym w:font="Wingdings" w:char="F0E0"/>
       </w:r>
       <w:r>
-        <w:t xml:space="preserve"> TinhTrangXacThuc</w:t>
-      </w:r>
-    </w:p>
-    <w:p>
-      <w:pPr>
-        <w:pStyle w:val="ListParagraph"/>
-      </w:pPr>
-      <w:r>
-        <w:t xml:space="preserve">f2: TaiKhoanThanhToan, CongThanhToan </w:t>
-      </w:r>
-      <w:r>
-        <w:sym w:font="Wingdings" w:char="F0E0"/>
-      </w:r>
-      <w:r>
-        <w:t xml:space="preserve"> LoaiPhuongThucThanhToan, HoTenChuTaiKhoan, ChiNhanh, LoaiThe, NgayHetHan</w:t>
+        <w:t xml:space="preserve"> Password, HoTenKhachHang, Email, GioiTinh, NgaySinh, AnhDaiDien, SDT_DangKy</w:t>
       </w:r>
     </w:p>
     <w:p>
@@ -14553,10 +14611,10 @@
         <w:rPr>
           <w:b/>
         </w:rPr>
-        <w:t>SoDiaChi</w:t>
-      </w:r>
-      <w:r>
-        <w:t>(Username, STT, HoTenNguoiNhan, DiaChi, SDT, MaTinhThanhPho)</w:t>
+        <w:t>PhuongThucThanhToan</w:t>
+      </w:r>
+      <w:r>
+        <w:t>(Username, TaiKhoanThanhToan, CongThanhToan, LoaiPhuongThucThanhToan, HoTenChuTaiKhoan, ChiNhanh, LoaiThe, NgayHetHan, TinhTrangXacThuc)</w:t>
       </w:r>
     </w:p>
     <w:p>
@@ -14564,13 +14622,27 @@
         <w:pStyle w:val="ListParagraph"/>
       </w:pPr>
       <w:r>
-        <w:t xml:space="preserve">f: Username, STT </w:t>
+        <w:t xml:space="preserve">f1: UserName, TaiKhoanThanhToan, CongThanhToan </w:t>
       </w:r>
       <w:r>
         <w:sym w:font="Wingdings" w:char="F0E0"/>
       </w:r>
       <w:r>
-        <w:t xml:space="preserve"> HoTenNguoiNhan, DiaChi, SDT, MaTinhThanhPho</w:t>
+        <w:t xml:space="preserve"> TinhTrangXacThuc</w:t>
+      </w:r>
+    </w:p>
+    <w:p>
+      <w:pPr>
+        <w:pStyle w:val="ListParagraph"/>
+      </w:pPr>
+      <w:r>
+        <w:t xml:space="preserve">f2: TaiKhoanThanhToan, CongThanhToan </w:t>
+      </w:r>
+      <w:r>
+        <w:sym w:font="Wingdings" w:char="F0E0"/>
+      </w:r>
+      <w:r>
+        <w:t xml:space="preserve"> LoaiPhuongThucThanhToan, HoTenChuTaiKhoan, ChiNhanh, LoaiThe, NgayHetHan</w:t>
       </w:r>
     </w:p>
     <w:p>
@@ -14597,10 +14669,10 @@
           <w:b/>
         </w:rPr>
         <w:lastRenderedPageBreak/>
-        <w:t>NhaCungCap</w:t>
-      </w:r>
-      <w:r>
-        <w:t>(Username, TenNhaCungCap, MoTa, NgayThamGia, SDT_LienLac, DiaChi, MaTinhThanhPho)</w:t>
+        <w:t>SoDiaChi</w:t>
+      </w:r>
+      <w:r>
+        <w:t>(Username, STT, HoTenNguoiNhan, DiaChi, SDT, MaTinhThanhPho)</w:t>
       </w:r>
     </w:p>
     <w:p>
@@ -14608,13 +14680,13 @@
         <w:pStyle w:val="ListParagraph"/>
       </w:pPr>
       <w:r>
-        <w:t xml:space="preserve">f: Username </w:t>
+        <w:t xml:space="preserve">f: Username, STT </w:t>
       </w:r>
       <w:r>
         <w:sym w:font="Wingdings" w:char="F0E0"/>
       </w:r>
       <w:r>
-        <w:t xml:space="preserve"> TenNhaCungCap, MoTa, NgayThamGia, SDT_LienLac, DiaChi, MaTinhThanhPho</w:t>
+        <w:t xml:space="preserve"> HoTenNguoiNhan, DiaChi, SDT, MaTinhThanhPho</w:t>
       </w:r>
     </w:p>
     <w:p>
@@ -14640,10 +14712,10 @@
         <w:rPr>
           <w:b/>
         </w:rPr>
-        <w:t>BoSuuTap</w:t>
-      </w:r>
-      <w:r>
-        <w:t>(Username, STT, TenBoSuuTap)</w:t>
+        <w:t>NhaCungCap</w:t>
+      </w:r>
+      <w:r>
+        <w:t>(Username, TenNhaCungCap, MoTa, NgayThamGia, SDT_LienLac, DiaChi, MaTinhThanhPho)</w:t>
       </w:r>
     </w:p>
     <w:p>
@@ -14651,13 +14723,13 @@
         <w:pStyle w:val="ListParagraph"/>
       </w:pPr>
       <w:r>
-        <w:t xml:space="preserve">f: Username, STT </w:t>
+        <w:t xml:space="preserve">f: Username </w:t>
       </w:r>
       <w:r>
         <w:sym w:font="Wingdings" w:char="F0E0"/>
       </w:r>
       <w:r>
-        <w:t xml:space="preserve"> TenBoSuuTap</w:t>
+        <w:t xml:space="preserve"> TenNhaCungCap, MoTa, NgayThamGia, SDT_LienLac, DiaChi, MaTinhThanhPho</w:t>
       </w:r>
     </w:p>
     <w:p>
@@ -14683,10 +14755,10 @@
         <w:rPr>
           <w:b/>
         </w:rPr>
-        <w:t>TheoDoiNhaCungCap</w:t>
-      </w:r>
-      <w:r>
-        <w:t>(MaKhachHang, MaNhaCungCap, NgayTheoDoi)</w:t>
+        <w:t>BoSuuTap</w:t>
+      </w:r>
+      <w:r>
+        <w:t>(Username, STT, TenBoSuuTap)</w:t>
       </w:r>
     </w:p>
     <w:p>
@@ -14694,13 +14766,13 @@
         <w:pStyle w:val="ListParagraph"/>
       </w:pPr>
       <w:r>
-        <w:t xml:space="preserve">f: MaKhachHang, MaNhaCungCap </w:t>
+        <w:t xml:space="preserve">f: Username, STT </w:t>
       </w:r>
       <w:r>
         <w:sym w:font="Wingdings" w:char="F0E0"/>
       </w:r>
       <w:r>
-        <w:t xml:space="preserve"> NgayTheoDoi</w:t>
+        <w:t xml:space="preserve"> TenBoSuuTap</w:t>
       </w:r>
     </w:p>
     <w:p>
@@ -14726,10 +14798,10 @@
         <w:rPr>
           <w:b/>
         </w:rPr>
-        <w:t>SanPhamYeuThich</w:t>
-      </w:r>
-      <w:r>
-        <w:t>(MaSanPham, Username, ThoiGian)</w:t>
+        <w:t>TheoDoiNhaCungCap</w:t>
+      </w:r>
+      <w:r>
+        <w:t>(MaKhachHang, MaNhaCungCap, NgayTheoDoi)</w:t>
       </w:r>
     </w:p>
     <w:p>
@@ -14737,13 +14809,13 @@
         <w:pStyle w:val="ListParagraph"/>
       </w:pPr>
       <w:r>
-        <w:t xml:space="preserve">f: MaSanPham, Username </w:t>
+        <w:t xml:space="preserve">f: MaKhachHang, MaNhaCungCap </w:t>
       </w:r>
       <w:r>
         <w:sym w:font="Wingdings" w:char="F0E0"/>
       </w:r>
       <w:r>
-        <w:t xml:space="preserve"> ThoiGian</w:t>
+        <w:t xml:space="preserve"> NgayTheoDoi</w:t>
       </w:r>
     </w:p>
     <w:p>
@@ -14769,10 +14841,10 @@
         <w:rPr>
           <w:b/>
         </w:rPr>
-        <w:t>GioHang</w:t>
-      </w:r>
-      <w:r>
-        <w:t>(MaGioHang, KhachHang, NhaCungCap, TongTienChuaKhuyenMai, TrangThaiDatHang, MaVoucher, SoTienGiamThucTe)</w:t>
+        <w:t>SanPhamYeuThich</w:t>
+      </w:r>
+      <w:r>
+        <w:t>(MaSanPham, Username, ThoiGian)</w:t>
       </w:r>
     </w:p>
     <w:p>
@@ -14780,27 +14852,13 @@
         <w:pStyle w:val="ListParagraph"/>
       </w:pPr>
       <w:r>
-        <w:t xml:space="preserve">f: MaGioHang </w:t>
+        <w:t xml:space="preserve">f: MaSanPham, Username </w:t>
       </w:r>
       <w:r>
         <w:sym w:font="Wingdings" w:char="F0E0"/>
       </w:r>
       <w:r>
-        <w:t xml:space="preserve"> KhachHang, NhaCungCap, TongTienChuaKhuyenMai, TrangThaiDatHang, MaVoucher</w:t>
-      </w:r>
-    </w:p>
-    <w:p>
-      <w:pPr>
-        <w:pStyle w:val="ListParagraph"/>
-      </w:pPr>
-      <w:r>
-        <w:t xml:space="preserve">f: MaGioHang, MaVoucher, TongTienChuaKhuyenMai </w:t>
-      </w:r>
-      <w:r>
-        <w:sym w:font="Wingdings" w:char="F0E0"/>
-      </w:r>
-      <w:r>
-        <w:t xml:space="preserve"> SoTienGiamThucTe</w:t>
+        <w:t xml:space="preserve"> ThoiGian</w:t>
       </w:r>
     </w:p>
     <w:p>
@@ -14821,54 +14879,48 @@
           <w:bottom w:val="single" w:sz="4" w:space="1" w:color="auto"/>
           <w:right w:val="single" w:sz="4" w:space="4" w:color="auto"/>
         </w:pBdr>
-        <w:rPr>
-          <w:b/>
-        </w:rPr>
-      </w:pPr>
-      <w:r>
-        <w:rPr>
-          <w:b/>
-        </w:rPr>
-        <w:t>Voucher</w:t>
-      </w:r>
-      <w:r>
-        <w:t>(MaVoucher, SoLuongVoucher, NgayBatDau, NgayKetThuc, LoaiVoucher, GiaTriDonHangToiThieu, PhanTramKhuyenMai, SoTienGiamToiDa, SanPhamApDung, NhaCungCap)</w:t>
+      </w:pPr>
+      <w:r>
+        <w:rPr>
+          <w:b/>
+        </w:rPr>
+        <w:t>GioHang</w:t>
+      </w:r>
+      <w:r>
+        <w:t>(MaGioHang, KhachHang, NhaCungCap, TongTienChuaKhuyenMai, TrangThaiDatHang, MaVoucher, SoTienGiamThucTe)</w:t>
       </w:r>
     </w:p>
     <w:p>
       <w:pPr>
         <w:pStyle w:val="ListParagraph"/>
       </w:pPr>
+      <w:r>
+        <w:t xml:space="preserve">f: MaGioHang </w:t>
+      </w:r>
+      <w:r>
+        <w:sym w:font="Wingdings" w:char="F0E0"/>
+      </w:r>
+      <w:r>
+        <w:t xml:space="preserve"> KhachHang, NhaCungCap, TongTienChuaKhuyenMai, TrangThaiDatHang, MaVoucher</w:t>
+      </w:r>
     </w:p>
     <w:p>
       <w:pPr>
         <w:pStyle w:val="ListParagraph"/>
-        <w:rPr>
-          <w:b/>
-        </w:rPr>
-      </w:pPr>
-      <w:r>
-        <w:t xml:space="preserve">f: MaVoucher </w:t>
+      </w:pPr>
+      <w:r>
+        <w:t xml:space="preserve">f: MaGioHang, MaVoucher, TongTienChuaKhuyenMai </w:t>
       </w:r>
       <w:r>
         <w:sym w:font="Wingdings" w:char="F0E0"/>
       </w:r>
       <w:r>
-        <w:t xml:space="preserve"> SoLuongVoucher, NgayBatDau, NgayKetThuc, LoaiVoucher, GiaTriDonHangToiThieu, PhanTramKhuyenMai, SoTienGiamToiDa, SanPhamApDung, NhaCungCap</w:t>
-      </w:r>
-      <w:r>
-        <w:rPr>
-          <w:b/>
-        </w:rPr>
-        <w:t xml:space="preserve"> </w:t>
+        <w:t xml:space="preserve"> SoTienGiamThucTe</w:t>
       </w:r>
     </w:p>
     <w:p>
       <w:pPr>
         <w:pStyle w:val="ListParagraph"/>
-        <w:rPr>
-          <w:b/>
-        </w:rPr>
       </w:pPr>
     </w:p>
     <w:p>
@@ -14892,29 +14944,46 @@
         <w:rPr>
           <w:b/>
         </w:rPr>
-        <w:t>ChiTietVoucher</w:t>
-      </w:r>
-      <w:r>
-        <w:t>(MaVoucher, SanPhamTangKem, PhanTramGiamGia, SoLuongApDungToiDa)</w:t>
+        <w:t>Voucher</w:t>
+      </w:r>
+      <w:r>
+        <w:t>(MaVoucher, SoLuongVoucher, NgayBatDau, NgayKetThuc, LoaiVoucher, GiaTriDonHangToiThieu, PhanTramKhuyenMai, SoTienGiamToiDa, SanPhamApDung, NhaCungCap)</w:t>
       </w:r>
     </w:p>
     <w:p>
       <w:pPr>
         <w:pStyle w:val="ListParagraph"/>
       </w:pPr>
-      <w:r>
-        <w:t xml:space="preserve">f: MaVoucher, SanPhamTangKem </w:t>
+    </w:p>
+    <w:p>
+      <w:pPr>
+        <w:pStyle w:val="ListParagraph"/>
+        <w:rPr>
+          <w:b/>
+        </w:rPr>
+      </w:pPr>
+      <w:r>
+        <w:t xml:space="preserve">f: MaVoucher </w:t>
       </w:r>
       <w:r>
         <w:sym w:font="Wingdings" w:char="F0E0"/>
       </w:r>
       <w:r>
-        <w:t xml:space="preserve"> PhanTramGiamGia, SoLuongApDungToiDa</w:t>
+        <w:t xml:space="preserve"> SoLuongVoucher, NgayBatDau, NgayKetThuc, LoaiVoucher, GiaTriDonHangToiThieu, PhanTramKhuyenMai, SoTienGiamToiDa, SanPhamApDung, NhaCungCap</w:t>
+      </w:r>
+      <w:r>
+        <w:rPr>
+          <w:b/>
+        </w:rPr>
+        <w:t xml:space="preserve"> </w:t>
       </w:r>
     </w:p>
     <w:p>
       <w:pPr>
         <w:pStyle w:val="ListParagraph"/>
+        <w:rPr>
+          <w:b/>
+        </w:rPr>
       </w:pPr>
     </w:p>
     <w:p>
@@ -14939,10 +15008,10 @@
           <w:b/>
         </w:rPr>
         <w:lastRenderedPageBreak/>
-        <w:t>ChiTietGioHang</w:t>
-      </w:r>
-      <w:r>
-        <w:t>(MaGioHang, MaSanPham, SoLuongMua, GiaBanThucTe, DanhGia, BinhLuan, ThoiGianDanhGia)</w:t>
+        <w:t>ChiTietVoucher</w:t>
+      </w:r>
+      <w:r>
+        <w:t>(MaVoucher, SanPhamTangKem, PhanTramGiamGia, SoLuongApDungToiDa)</w:t>
       </w:r>
     </w:p>
     <w:p>
@@ -14950,27 +15019,13 @@
         <w:pStyle w:val="ListParagraph"/>
       </w:pPr>
       <w:r>
-        <w:t xml:space="preserve">f1: MaGioHang, MaSanPham </w:t>
+        <w:t xml:space="preserve">f: MaVoucher, SanPhamTangKem </w:t>
       </w:r>
       <w:r>
         <w:sym w:font="Wingdings" w:char="F0E0"/>
       </w:r>
       <w:r>
-        <w:t xml:space="preserve"> SoLuongMua, DanhGia, BinhLuan, ThoiGianDanhGia.</w:t>
-      </w:r>
-    </w:p>
-    <w:p>
-      <w:pPr>
-        <w:pStyle w:val="ListParagraph"/>
-      </w:pPr>
-      <w:r>
-        <w:t xml:space="preserve">f2: MaGioHang, MaSanPham, SoLuongMua </w:t>
-      </w:r>
-      <w:r>
-        <w:sym w:font="Wingdings" w:char="F0E0"/>
-      </w:r>
-      <w:r>
-        <w:t xml:space="preserve"> GiaBanThucTe</w:t>
+        <w:t xml:space="preserve"> PhanTramGiamGia, SoLuongApDungToiDa</w:t>
       </w:r>
     </w:p>
     <w:p>
@@ -14999,10 +15054,10 @@
         <w:rPr>
           <w:b/>
         </w:rPr>
-        <w:t>VoucherApDung</w:t>
-      </w:r>
-      <w:r>
-        <w:t>(MaVoucher, MaGioHang, MaSanPham)</w:t>
+        <w:t>ChiTietGioHang</w:t>
+      </w:r>
+      <w:r>
+        <w:t>(MaGioHang, MaSanPham, SoLuongMua, GiaBanThucTe, DanhGia, BinhLuan, ThoiGianDanhGia)</w:t>
       </w:r>
     </w:p>
     <w:p>
@@ -15010,19 +15065,28 @@
         <w:pStyle w:val="ListParagraph"/>
       </w:pPr>
       <w:r>
-        <w:t xml:space="preserve">f: MaVoucher, MaGioHang </w:t>
+        <w:t xml:space="preserve">f1: MaGioHang, MaSanPham </w:t>
       </w:r>
       <w:r>
         <w:sym w:font="Wingdings" w:char="F0E0"/>
       </w:r>
       <w:r>
-        <w:t xml:space="preserve"> MaSanPham</w:t>
+        <w:t xml:space="preserve"> SoLuongMua, DanhGia, BinhLuan, ThoiGianDanhGia.</w:t>
       </w:r>
     </w:p>
     <w:p>
       <w:pPr>
         <w:pStyle w:val="ListParagraph"/>
       </w:pPr>
+      <w:r>
+        <w:t xml:space="preserve">f2: MaGioHang, MaSanPham, SoLuongMua </w:t>
+      </w:r>
+      <w:r>
+        <w:sym w:font="Wingdings" w:char="F0E0"/>
+      </w:r>
+      <w:r>
+        <w:t xml:space="preserve"> GiaBanThucTe</w:t>
+      </w:r>
     </w:p>
     <w:p>
       <w:pPr>
@@ -15050,10 +15114,10 @@
         <w:rPr>
           <w:b/>
         </w:rPr>
-        <w:t>ChiTietQuaTang</w:t>
-      </w:r>
-      <w:r>
-        <w:t>(MaVoucher, MaGioHang, SanPhamTangKem, GiaBanTangKem, SoLuongTangKem)</w:t>
+        <w:t>VoucherApDung</w:t>
+      </w:r>
+      <w:r>
+        <w:t>(MaVoucher, MaGioHang, MaSanPham)</w:t>
       </w:r>
     </w:p>
     <w:p>
@@ -15061,14 +15125,19 @@
         <w:pStyle w:val="ListParagraph"/>
       </w:pPr>
       <w:r>
-        <w:t xml:space="preserve">f: MaVoucher, MaGioHang, SanPhamTangKem </w:t>
+        <w:t xml:space="preserve">f: MaVoucher, MaGioHang </w:t>
       </w:r>
       <w:r>
         <w:sym w:font="Wingdings" w:char="F0E0"/>
       </w:r>
       <w:r>
-        <w:t xml:space="preserve"> SoLuongTangKem, GiaBanTangKem</w:t>
-      </w:r>
+        <w:t xml:space="preserve"> MaSanPham</w:t>
+      </w:r>
+    </w:p>
+    <w:p>
+      <w:pPr>
+        <w:pStyle w:val="ListParagraph"/>
+      </w:pPr>
     </w:p>
     <w:p>
       <w:pPr>
@@ -15088,15 +15157,18 @@
           <w:bottom w:val="single" w:sz="4" w:space="1" w:color="auto"/>
           <w:right w:val="single" w:sz="4" w:space="4" w:color="auto"/>
         </w:pBdr>
-      </w:pPr>
-      <w:r>
-        <w:rPr>
-          <w:b/>
-        </w:rPr>
-        <w:t>HinhThucVanChuyen</w:t>
-      </w:r>
-      <w:r>
-        <w:t>(MaHinhThucVanChuyen, TenHinhThucVanChuyen, PhiGiaoHangNgoaiTinh, ThoiGianGiaoHangNgoaiTinh, PhiGiaoHangNoiTinh, ThoiGianGiaoHangNoiTinh)</w:t>
+        <w:rPr>
+          <w:b/>
+        </w:rPr>
+      </w:pPr>
+      <w:r>
+        <w:rPr>
+          <w:b/>
+        </w:rPr>
+        <w:t>ChiTietQuaTang</w:t>
+      </w:r>
+      <w:r>
+        <w:t>(MaVoucher, MaGioHang, SanPhamTangKem, GiaBanTangKem, SoLuongTangKem)</w:t>
       </w:r>
     </w:p>
     <w:p>
@@ -15104,13 +15176,13 @@
         <w:pStyle w:val="ListParagraph"/>
       </w:pPr>
       <w:r>
-        <w:t xml:space="preserve">f: MaHinhThucVanChuyen </w:t>
+        <w:t xml:space="preserve">f: MaVoucher, MaGioHang, SanPhamTangKem </w:t>
       </w:r>
       <w:r>
         <w:sym w:font="Wingdings" w:char="F0E0"/>
       </w:r>
       <w:r>
-        <w:t xml:space="preserve"> TenHinhThucVanChuyen, PhiGiaoHangNgoaiTinh, ThoiGianGiaoHangNgoaiTinh, PhiGiaoHangNoiTinh, ThoiGianGiaoHangNoiTinh</w:t>
+        <w:t xml:space="preserve"> SoLuongTangKem, GiaBanTangKem</w:t>
       </w:r>
     </w:p>
     <w:p>
@@ -15136,10 +15208,10 @@
         <w:rPr>
           <w:b/>
         </w:rPr>
-        <w:t>DonHang</w:t>
-      </w:r>
-      <w:r>
-        <w:t>(MaDonHang, TrangThaiThanhToan, NgayDat, ThanhTien, GioHang, KhachHang, STT_SoDiaChi, MaGiaoDich, HinhThucVanChuyen, PhiVanChuyen)</w:t>
+        <w:t>HinhThucVanChuyen</w:t>
+      </w:r>
+      <w:r>
+        <w:t>(MaHinhThucVanChuyen, TenHinhThucVanChuyen, PhiGiaoHangNgoaiTinh, ThoiGianGiaoHangNgoaiTinh, PhiGiaoHangNoiTinh, ThoiGianGiaoHangNoiTinh)</w:t>
       </w:r>
     </w:p>
     <w:p>
@@ -15147,80 +15219,14 @@
         <w:pStyle w:val="ListParagraph"/>
       </w:pPr>
       <w:r>
-        <w:t xml:space="preserve">f1: MaDonHang </w:t>
+        <w:t xml:space="preserve">f: MaHinhThucVanChuyen </w:t>
       </w:r>
       <w:r>
         <w:sym w:font="Wingdings" w:char="F0E0"/>
       </w:r>
       <w:r>
-        <w:t xml:space="preserve">  TrangThaiThanhToan, NgayDat, ThanhTien, GioHang, MaGiaoDich, HinhThucVanChuyen, KhachHang</w:t>
-      </w:r>
-    </w:p>
-    <w:p>
-      <w:pPr>
-        <w:pStyle w:val="ListParagraph"/>
-      </w:pPr>
-      <w:r>
-        <w:t xml:space="preserve">f2: MaDonHang, HinhThucVanChuyen </w:t>
-      </w:r>
-      <w:r>
-        <w:sym w:font="Wingdings" w:char="F0E0"/>
-      </w:r>
-      <w:r>
-        <w:t xml:space="preserve"> PhiVanChuyen</w:t>
-      </w:r>
-    </w:p>
-    <w:p>
-      <w:pPr>
-        <w:pStyle w:val="ListParagraph"/>
-      </w:pPr>
-      <w:r>
-        <w:t xml:space="preserve">f3: GioHang </w:t>
-      </w:r>
-      <w:r>
-        <w:sym w:font="Wingdings" w:char="F0E0"/>
-      </w:r>
-      <w:r>
-        <w:t xml:space="preserve"> KhachHang</w:t>
-      </w:r>
-    </w:p>
-    <w:p>
-      <w:pPr>
-        <w:pStyle w:val="ListParagraph"/>
-      </w:pPr>
-      <w:r>
-        <w:t xml:space="preserve">f4: MaGiaoDich </w:t>
-      </w:r>
-      <w:r>
-        <w:sym w:font="Wingdings" w:char="F0E0"/>
-      </w:r>
-      <w:r>
-        <w:t xml:space="preserve"> KhachHang</w:t>
-      </w:r>
-    </w:p>
-    <w:p>
-      <w:pPr>
-        <w:pStyle w:val="ListParagraph"/>
-      </w:pPr>
-      <w:r>
-        <w:t xml:space="preserve">f5: MaDonHang, KhachHang </w:t>
-      </w:r>
-      <w:r>
-        <w:sym w:font="Wingdings" w:char="F0E0"/>
-      </w:r>
-      <w:r>
-        <w:t xml:space="preserve"> STT_SoDiaChi</w:t>
-      </w:r>
-    </w:p>
-    <w:p>
-      <w:pPr>
-        <w:pStyle w:val="ListParagraph"/>
-      </w:pPr>
-    </w:p>
-    <w:p>
-      <w:pPr>
-        <w:pStyle w:val="ListParagraph"/>
-      </w:pPr>
+        <w:t xml:space="preserve"> TenHinhThucVanChuyen, PhiGiaoHangNgoaiTinh, ThoiGianGiaoHangNgoaiTinh, PhiGiaoHangNoiTinh, ThoiGianGiaoHangNoiTinh</w:t>
+      </w:r>
     </w:p>
     <w:p>
       <w:pPr>
@@ -15240,19 +15246,72 @@
           <w:bottom w:val="single" w:sz="4" w:space="1" w:color="auto"/>
           <w:right w:val="single" w:sz="4" w:space="4" w:color="auto"/>
         </w:pBdr>
-        <w:rPr>
-          <w:b/>
-        </w:rPr>
-      </w:pPr>
-      <w:r>
-        <w:rPr>
-          <w:b/>
-        </w:rPr>
+      </w:pPr>
+      <w:r>
+        <w:rPr>
+          <w:b/>
+        </w:rPr>
+        <w:t>DonHang</w:t>
+      </w:r>
+      <w:r>
+        <w:t>(MaDonHang, TrangThaiThanhToan, NgayDat, ThanhTien, GioHang, KhachHang, STT_SoDiaChi, MaGiaoDich, HinhThucVanChuyen, PhiVanChuyen)</w:t>
+      </w:r>
+    </w:p>
+    <w:p>
+      <w:pPr>
+        <w:pStyle w:val="ListParagraph"/>
+      </w:pPr>
+      <w:r>
+        <w:t xml:space="preserve">f1: MaDonHang </w:t>
+      </w:r>
+      <w:r>
+        <w:sym w:font="Wingdings" w:char="F0E0"/>
+      </w:r>
+      <w:r>
+        <w:t xml:space="preserve">  TrangThaiThanhToan, NgayDat, ThanhTien, GioHang, MaGiaoDich, HinhThucVanChuyen, KhachHang</w:t>
+      </w:r>
+    </w:p>
+    <w:p>
+      <w:pPr>
+        <w:pStyle w:val="ListParagraph"/>
+      </w:pPr>
+      <w:r>
+        <w:t xml:space="preserve">f2: MaDonHang, HinhThucVanChuyen </w:t>
+      </w:r>
+      <w:r>
+        <w:sym w:font="Wingdings" w:char="F0E0"/>
+      </w:r>
+      <w:r>
+        <w:t xml:space="preserve"> PhiVanChuyen</w:t>
+      </w:r>
+    </w:p>
+    <w:p>
+      <w:pPr>
+        <w:pStyle w:val="ListParagraph"/>
+      </w:pPr>
+      <w:r>
+        <w:t xml:space="preserve">f3: GioHang </w:t>
+      </w:r>
+      <w:r>
+        <w:sym w:font="Wingdings" w:char="F0E0"/>
+      </w:r>
+      <w:r>
+        <w:t xml:space="preserve"> KhachHang</w:t>
+      </w:r>
+    </w:p>
+    <w:p>
+      <w:pPr>
+        <w:pStyle w:val="ListParagraph"/>
+      </w:pPr>
+      <w:r>
         <w:lastRenderedPageBreak/>
-        <w:t>NhanVien</w:t>
-      </w:r>
-      <w:r>
-        <w:t>(MaNhanVien, HoTenNhanVien, NgaySinh, DiaChi, SDT, EmailCaNhan, EmailDoanhNghiep, LoaiNhanVien)</w:t>
+        <w:t xml:space="preserve">f4: MaGiaoDich </w:t>
+      </w:r>
+      <w:r>
+        <w:sym w:font="Wingdings" w:char="F0E0"/>
+      </w:r>
+      <w:r>
+        <w:t xml:space="preserve"> KhachHang</w:t>
       </w:r>
     </w:p>
     <w:p>
@@ -15260,14 +15319,24 @@
         <w:pStyle w:val="ListParagraph"/>
       </w:pPr>
       <w:r>
-        <w:t xml:space="preserve">f: MaNhanVien </w:t>
+        <w:t xml:space="preserve">f5: MaDonHang, KhachHang </w:t>
       </w:r>
       <w:r>
         <w:sym w:font="Wingdings" w:char="F0E0"/>
       </w:r>
       <w:r>
-        <w:t xml:space="preserve"> HoTenNhanVien, NgaySinh, DiaChi, SDT, EmailCaNhan, EmailDoanhNghiep, LoaiNhanVien</w:t>
-      </w:r>
+        <w:t xml:space="preserve"> STT_SoDiaChi</w:t>
+      </w:r>
+    </w:p>
+    <w:p>
+      <w:pPr>
+        <w:pStyle w:val="ListParagraph"/>
+      </w:pPr>
+    </w:p>
+    <w:p>
+      <w:pPr>
+        <w:pStyle w:val="ListParagraph"/>
+      </w:pPr>
     </w:p>
     <w:p>
       <w:pPr>
@@ -15287,15 +15356,18 @@
           <w:bottom w:val="single" w:sz="4" w:space="1" w:color="auto"/>
           <w:right w:val="single" w:sz="4" w:space="4" w:color="auto"/>
         </w:pBdr>
-      </w:pPr>
-      <w:r>
-        <w:rPr>
-          <w:b/>
-        </w:rPr>
-        <w:t>ThongTinVanChuyen</w:t>
-      </w:r>
-      <w:r>
-        <w:t>(NhanVienGiaoHang, DonHang, TrangThaiVanChuyen, ThoiGianCapNhat)</w:t>
+        <w:rPr>
+          <w:b/>
+        </w:rPr>
+      </w:pPr>
+      <w:r>
+        <w:rPr>
+          <w:b/>
+        </w:rPr>
+        <w:t>NhanVien</w:t>
+      </w:r>
+      <w:r>
+        <w:t>(MaNhanVien, HoTenNhanVien, NgaySinh, DiaChi, SDT, EmailCaNhan, EmailDoanhNghiep, LoaiNhanVien)</w:t>
       </w:r>
     </w:p>
     <w:p>
@@ -15303,13 +15375,13 @@
         <w:pStyle w:val="ListParagraph"/>
       </w:pPr>
       <w:r>
-        <w:t xml:space="preserve">f: NhanVienGiaoHang, DonHang </w:t>
+        <w:t xml:space="preserve">f: MaNhanVien </w:t>
       </w:r>
       <w:r>
         <w:sym w:font="Wingdings" w:char="F0E0"/>
       </w:r>
       <w:r>
-        <w:t xml:space="preserve"> TrangThaiVanChuyen, ThoiGianCapNhat</w:t>
+        <w:t xml:space="preserve"> HoTenNhanVien, NgaySinh, DiaChi, SDT, EmailCaNhan, EmailDoanhNghiep, LoaiNhanVien</w:t>
       </w:r>
     </w:p>
     <w:p>
@@ -15330,74 +15402,29 @@
           <w:bottom w:val="single" w:sz="4" w:space="1" w:color="auto"/>
           <w:right w:val="single" w:sz="4" w:space="4" w:color="auto"/>
         </w:pBdr>
-        <w:rPr>
-          <w:sz w:val="26"/>
-        </w:rPr>
-      </w:pPr>
-      <w:r>
-        <w:rPr>
-          <w:b/>
-          <w:sz w:val="26"/>
-        </w:rPr>
-        <w:t>KhieuNaiDonHang</w:t>
-      </w:r>
-      <w:r>
-        <w:rPr>
-          <w:sz w:val="26"/>
-        </w:rPr>
-        <w:t>(DonHang, STT_KhieuNai, NhanVienXuLy, NgayTaoKhieuNai, NoiDungKhieuNai, TrangThaiXuLy, NgayXuLy, MucDoHaiLong)</w:t>
+      </w:pPr>
+      <w:r>
+        <w:rPr>
+          <w:b/>
+        </w:rPr>
+        <w:t>ThongTinVanChuyen</w:t>
+      </w:r>
+      <w:r>
+        <w:t>(NhanVienGiaoHang, DonHang, TrangThaiVanChuyen, ThoiGianCapNhat)</w:t>
       </w:r>
     </w:p>
     <w:p>
       <w:pPr>
         <w:pStyle w:val="ListParagraph"/>
-        <w:rPr>
-          <w:sz w:val="26"/>
-        </w:rPr>
-      </w:pPr>
-      <w:r>
-        <w:rPr>
-          <w:sz w:val="26"/>
-        </w:rPr>
-        <w:t xml:space="preserve">f1: DonHang, STT_KhieuNai </w:t>
-      </w:r>
-      <w:r>
-        <w:rPr>
-          <w:sz w:val="26"/>
-        </w:rPr>
+      </w:pPr>
+      <w:r>
+        <w:t xml:space="preserve">f: NhanVienGiaoHang, DonHang </w:t>
+      </w:r>
+      <w:r>
         <w:sym w:font="Wingdings" w:char="F0E0"/>
       </w:r>
       <w:r>
-        <w:rPr>
-          <w:sz w:val="26"/>
-        </w:rPr>
-        <w:t xml:space="preserve"> NhanVienXuLy, NgayTaoKhieuNai, NoiDungKhieuNai, TrangThaiXuLy</w:t>
-      </w:r>
-    </w:p>
-    <w:p>
-      <w:pPr>
-        <w:pStyle w:val="ListParagraph"/>
-        <w:rPr>
-          <w:sz w:val="26"/>
-        </w:rPr>
-      </w:pPr>
-      <w:r>
-        <w:rPr>
-          <w:sz w:val="26"/>
-        </w:rPr>
-        <w:t xml:space="preserve">f2: DonHang, STT_KhieuNai, NhanVienXuLy </w:t>
-      </w:r>
-      <w:r>
-        <w:rPr>
-          <w:sz w:val="26"/>
-        </w:rPr>
-        <w:sym w:font="Wingdings" w:char="F0E0"/>
-      </w:r>
-      <w:r>
-        <w:rPr>
-          <w:sz w:val="26"/>
-        </w:rPr>
-        <w:t xml:space="preserve"> NgayXuLy, MucDoHaiLong</w:t>
+        <w:t xml:space="preserve"> TrangThaiVanChuyen, ThoiGianCapNhat</w:t>
       </w:r>
     </w:p>
     <w:p>
@@ -15427,13 +15454,13 @@
           <w:b/>
           <w:sz w:val="26"/>
         </w:rPr>
-        <w:t>HopDong</w:t>
-      </w:r>
-      <w:r>
-        <w:rPr>
-          <w:sz w:val="26"/>
-        </w:rPr>
-        <w:t>(MaHopDong, NgayBatDau, NgayKetThuc, LuongThangThoaThuan, SoNgayCongThoaThuan, MaNhanVien)</w:t>
+        <w:t>KhieuNaiDonHang</w:t>
+      </w:r>
+      <w:r>
+        <w:rPr>
+          <w:sz w:val="26"/>
+        </w:rPr>
+        <w:t>(DonHang, STT_KhieuNai, NhanVienXuLy, NgayTaoKhieuNai, NoiDungKhieuNai, TrangThaiXuLy, NgayXuLy, MucDoHaiLong)</w:t>
       </w:r>
     </w:p>
     <w:p>
@@ -15447,13 +15474,7 @@
         <w:rPr>
           <w:sz w:val="26"/>
         </w:rPr>
-        <w:t>f: MaHopDong</w:t>
-      </w:r>
-      <w:r>
-        <w:rPr>
-          <w:sz w:val="26"/>
-        </w:rPr>
-        <w:t xml:space="preserve"> </w:t>
+        <w:t xml:space="preserve">f1: DonHang, STT_KhieuNai </w:t>
       </w:r>
       <w:r>
         <w:rPr>
@@ -15465,13 +15486,7 @@
         <w:rPr>
           <w:sz w:val="26"/>
         </w:rPr>
-        <w:t xml:space="preserve"> </w:t>
-      </w:r>
-      <w:r>
-        <w:rPr>
-          <w:sz w:val="26"/>
-        </w:rPr>
-        <w:t>NgayBatDau, NgayKetThuc, LuongThangThoaThuan, SoNgayCongThoaThuan, MaNhanVien</w:t>
+        <w:t xml:space="preserve"> NhanVienXuLy, NgayTaoKhieuNai, NoiDungKhieuNai, TrangThaiXuLy</w:t>
       </w:r>
     </w:p>
     <w:p>
@@ -15480,6 +15495,29 @@
         <w:rPr>
           <w:sz w:val="26"/>
         </w:rPr>
+      </w:pPr>
+      <w:r>
+        <w:rPr>
+          <w:sz w:val="26"/>
+        </w:rPr>
+        <w:t xml:space="preserve">f2: DonHang, STT_KhieuNai, NhanVienXuLy </w:t>
+      </w:r>
+      <w:r>
+        <w:rPr>
+          <w:sz w:val="26"/>
+        </w:rPr>
+        <w:sym w:font="Wingdings" w:char="F0E0"/>
+      </w:r>
+      <w:r>
+        <w:rPr>
+          <w:sz w:val="26"/>
+        </w:rPr>
+        <w:t xml:space="preserve"> NgayXuLy, MucDoHaiLong</w:t>
+      </w:r>
+    </w:p>
+    <w:p>
+      <w:pPr>
+        <w:pStyle w:val="ListParagraph"/>
       </w:pPr>
     </w:p>
     <w:p>
@@ -15504,13 +15542,13 @@
           <w:b/>
           <w:sz w:val="26"/>
         </w:rPr>
-        <w:t>BangLuong</w:t>
-      </w:r>
-      <w:r>
-        <w:rPr>
-          <w:sz w:val="26"/>
-        </w:rPr>
-        <w:t>(ThangKyLuong, NamKyLuong, NhanVien, SoNgayCong, LuongMotNgayCong, Thue, Thuong, BaoHiemXaHoi, HopDongLaoDong, NgayTaoBangLuong, LuongThucNhan, TrangThaiChuyenLuong, NgayChuyenLuong)</w:t>
+        <w:t>HopDong</w:t>
+      </w:r>
+      <w:r>
+        <w:rPr>
+          <w:sz w:val="26"/>
+        </w:rPr>
+        <w:t>(MaHopDong, NgayBatDau, NgayKetThuc, LuongThangThoaThuan, SoNgayCongThoaThuan, MaNhanVien)</w:t>
       </w:r>
     </w:p>
     <w:p>
@@ -15524,7 +15562,13 @@
         <w:rPr>
           <w:sz w:val="26"/>
         </w:rPr>
-        <w:t xml:space="preserve">f1: ThangKyLuong, NamKyLuong, NhanVien </w:t>
+        <w:t>f: MaHopDong</w:t>
+      </w:r>
+      <w:r>
+        <w:rPr>
+          <w:sz w:val="26"/>
+        </w:rPr>
+        <w:t xml:space="preserve"> </w:t>
       </w:r>
       <w:r>
         <w:rPr>
@@ -15536,59 +15580,13 @@
         <w:rPr>
           <w:sz w:val="26"/>
         </w:rPr>
-        <w:t xml:space="preserve"> SoNgayCong, LuongMotNgayCong, Thue, Thuong, BaoHiemXaHoi, HopDongLapDong, NgayToaBangLuong, LuongThucNhan</w:t>
-      </w:r>
-    </w:p>
-    <w:p>
-      <w:pPr>
-        <w:pStyle w:val="ListParagraph"/>
-        <w:rPr>
-          <w:sz w:val="26"/>
-        </w:rPr>
-      </w:pPr>
-      <w:r>
-        <w:rPr>
-          <w:sz w:val="26"/>
-        </w:rPr>
-        <w:t xml:space="preserve">f2: ThangKyLuong, NamKyLuong </w:t>
-      </w:r>
-      <w:r>
-        <w:rPr>
-          <w:sz w:val="26"/>
-        </w:rPr>
-        <w:sym w:font="Wingdings" w:char="F0E0"/>
-      </w:r>
-      <w:r>
-        <w:rPr>
-          <w:sz w:val="26"/>
-        </w:rPr>
-        <w:t xml:space="preserve"> NgayChuyenLuong, TrangThaiChuyenLuong</w:t>
-      </w:r>
-    </w:p>
-    <w:p>
-      <w:pPr>
-        <w:pStyle w:val="ListParagraph"/>
-        <w:rPr>
-          <w:sz w:val="26"/>
-        </w:rPr>
-      </w:pPr>
-      <w:r>
-        <w:rPr>
-          <w:sz w:val="26"/>
-        </w:rPr>
-        <w:t xml:space="preserve">f3: HopDongLaoDong </w:t>
-      </w:r>
-      <w:r>
-        <w:rPr>
-          <w:sz w:val="26"/>
-        </w:rPr>
-        <w:sym w:font="Wingdings" w:char="F0E0"/>
-      </w:r>
-      <w:r>
-        <w:rPr>
-          <w:sz w:val="26"/>
-        </w:rPr>
-        <w:t xml:space="preserve"> NhanVien</w:t>
+        <w:t xml:space="preserve"> </w:t>
+      </w:r>
+      <w:r>
+        <w:rPr>
+          <w:sz w:val="26"/>
+        </w:rPr>
+        <w:t>NgayBatDau, NgayKetThuc, LuongThangThoaThuan, SoNgayCongThoaThuan, MaNhanVien</w:t>
       </w:r>
     </w:p>
     <w:p>
@@ -15621,6 +15619,124 @@
           <w:b/>
           <w:sz w:val="26"/>
         </w:rPr>
+        <w:t>BangLuong</w:t>
+      </w:r>
+      <w:r>
+        <w:rPr>
+          <w:sz w:val="26"/>
+        </w:rPr>
+        <w:t>(ThangKyLuong, NamKyLuong, NhanVien, SoNgayCong, LuongMotNgayCong, Thue, Thuong, BaoHiemXaHoi, HopDongLaoDong, NgayTaoBangLuong, LuongThucNhan, TrangThaiChuyenLuong, NgayChuyenLuong)</w:t>
+      </w:r>
+    </w:p>
+    <w:p>
+      <w:pPr>
+        <w:pStyle w:val="ListParagraph"/>
+        <w:rPr>
+          <w:sz w:val="26"/>
+        </w:rPr>
+      </w:pPr>
+      <w:r>
+        <w:rPr>
+          <w:sz w:val="26"/>
+        </w:rPr>
+        <w:t xml:space="preserve">f1: ThangKyLuong, NamKyLuong, NhanVien </w:t>
+      </w:r>
+      <w:r>
+        <w:rPr>
+          <w:sz w:val="26"/>
+        </w:rPr>
+        <w:sym w:font="Wingdings" w:char="F0E0"/>
+      </w:r>
+      <w:r>
+        <w:rPr>
+          <w:sz w:val="26"/>
+        </w:rPr>
+        <w:t xml:space="preserve"> SoNgayCong, LuongMotNgayCong, Thue, Thuong, BaoHiemXaHoi, HopDongLapDong, NgayToaBangLuong, LuongThucNhan</w:t>
+      </w:r>
+    </w:p>
+    <w:p>
+      <w:pPr>
+        <w:pStyle w:val="ListParagraph"/>
+        <w:rPr>
+          <w:sz w:val="26"/>
+        </w:rPr>
+      </w:pPr>
+      <w:r>
+        <w:rPr>
+          <w:sz w:val="26"/>
+        </w:rPr>
+        <w:t xml:space="preserve">f2: ThangKyLuong, NamKyLuong </w:t>
+      </w:r>
+      <w:r>
+        <w:rPr>
+          <w:sz w:val="26"/>
+        </w:rPr>
+        <w:sym w:font="Wingdings" w:char="F0E0"/>
+      </w:r>
+      <w:r>
+        <w:rPr>
+          <w:sz w:val="26"/>
+        </w:rPr>
+        <w:t xml:space="preserve"> NgayChuyenLuong, TrangThaiChuyenLuong</w:t>
+      </w:r>
+    </w:p>
+    <w:p>
+      <w:pPr>
+        <w:pStyle w:val="ListParagraph"/>
+        <w:rPr>
+          <w:sz w:val="26"/>
+        </w:rPr>
+      </w:pPr>
+      <w:r>
+        <w:rPr>
+          <w:sz w:val="26"/>
+        </w:rPr>
+        <w:t xml:space="preserve">f3: HopDongLaoDong </w:t>
+      </w:r>
+      <w:r>
+        <w:rPr>
+          <w:sz w:val="26"/>
+        </w:rPr>
+        <w:sym w:font="Wingdings" w:char="F0E0"/>
+      </w:r>
+      <w:r>
+        <w:rPr>
+          <w:sz w:val="26"/>
+        </w:rPr>
+        <w:t xml:space="preserve"> NhanVien</w:t>
+      </w:r>
+    </w:p>
+    <w:p>
+      <w:pPr>
+        <w:pStyle w:val="ListParagraph"/>
+        <w:rPr>
+          <w:sz w:val="26"/>
+        </w:rPr>
+      </w:pPr>
+    </w:p>
+    <w:p>
+      <w:pPr>
+        <w:pStyle w:val="ListParagraph"/>
+        <w:numPr>
+          <w:ilvl w:val="0"/>
+          <w:numId w:val="12"/>
+        </w:numPr>
+        <w:pBdr>
+          <w:top w:val="single" w:sz="4" w:space="1" w:color="auto"/>
+          <w:left w:val="single" w:sz="4" w:space="4" w:color="auto"/>
+          <w:bottom w:val="single" w:sz="4" w:space="1" w:color="auto"/>
+          <w:right w:val="single" w:sz="4" w:space="4" w:color="auto"/>
+        </w:pBdr>
+        <w:rPr>
+          <w:sz w:val="26"/>
+        </w:rPr>
+      </w:pPr>
+      <w:r>
+        <w:rPr>
+          <w:b/>
+          <w:sz w:val="26"/>
+        </w:rPr>
+        <w:lastRenderedPageBreak/>
         <w:t>PhuCap</w:t>
       </w:r>
       <w:r>
@@ -23387,17 +23503,7 @@
           <w:sz w:val="26"/>
           <w:szCs w:val="26"/>
         </w:rPr>
-        <w:t>Chi tiết giỏ hàng</w:t>
-      </w:r>
-      <w:r>
-        <w:rPr>
-          <w:rFonts w:ascii="Arial" w:hAnsi="Arial" w:cs="Arial"/>
-          <w:b/>
-          <w:bCs/>
-          <w:sz w:val="26"/>
-          <w:szCs w:val="26"/>
-        </w:rPr>
-        <w:t xml:space="preserve"> </w:t>
+        <w:t xml:space="preserve">Chi tiết giỏ hàng </w:t>
       </w:r>
       <w:r>
         <w:rPr>
@@ -23599,17 +23705,7 @@
           <w:sz w:val="26"/>
           <w:szCs w:val="26"/>
         </w:rPr>
-        <w:t>Chi tiết giỏ hàng</w:t>
-      </w:r>
-      <w:r>
-        <w:rPr>
-          <w:rFonts w:ascii="Arial" w:hAnsi="Arial" w:cs="Arial"/>
-          <w:b/>
-          <w:bCs/>
-          <w:sz w:val="26"/>
-          <w:szCs w:val="26"/>
-        </w:rPr>
-        <w:t xml:space="preserve"> </w:t>
+        <w:t xml:space="preserve">Chi tiết giỏ hàng </w:t>
       </w:r>
       <w:r>
         <w:rPr>
@@ -28738,6 +28834,118 @@
     </w:lvl>
   </w:abstractNum>
   <w:abstractNum w:abstractNumId="8" w15:restartNumberingAfterBreak="0">
+    <w:nsid w:val="3C3B63C7"/>
+    <w:multiLevelType w:val="hybridMultilevel"/>
+    <w:tmpl w:val="39C6B616"/>
+    <w:lvl w:ilvl="0" w:tplc="0E0C662C">
+      <w:numFmt w:val="bullet"/>
+      <w:lvlText w:val=""/>
+      <w:lvlJc w:val="left"/>
+      <w:pPr>
+        <w:ind w:left="720" w:hanging="360"/>
+      </w:pPr>
+      <w:rPr>
+        <w:rFonts w:ascii="Wingdings" w:eastAsiaTheme="minorHAnsi" w:hAnsi="Wingdings" w:cs="Arial" w:hint="default"/>
+      </w:rPr>
+    </w:lvl>
+    <w:lvl w:ilvl="1" w:tplc="04090003" w:tentative="1">
+      <w:start w:val="1"/>
+      <w:numFmt w:val="bullet"/>
+      <w:lvlText w:val="o"/>
+      <w:lvlJc w:val="left"/>
+      <w:pPr>
+        <w:ind w:left="1440" w:hanging="360"/>
+      </w:pPr>
+      <w:rPr>
+        <w:rFonts w:ascii="Courier New" w:hAnsi="Courier New" w:cs="Courier New" w:hint="default"/>
+      </w:rPr>
+    </w:lvl>
+    <w:lvl w:ilvl="2" w:tplc="04090005" w:tentative="1">
+      <w:start w:val="1"/>
+      <w:numFmt w:val="bullet"/>
+      <w:lvlText w:val=""/>
+      <w:lvlJc w:val="left"/>
+      <w:pPr>
+        <w:ind w:left="2160" w:hanging="360"/>
+      </w:pPr>
+      <w:rPr>
+        <w:rFonts w:ascii="Wingdings" w:hAnsi="Wingdings" w:hint="default"/>
+      </w:rPr>
+    </w:lvl>
+    <w:lvl w:ilvl="3" w:tplc="04090001" w:tentative="1">
+      <w:start w:val="1"/>
+      <w:numFmt w:val="bullet"/>
+      <w:lvlText w:val=""/>
+      <w:lvlJc w:val="left"/>
+      <w:pPr>
+        <w:ind w:left="2880" w:hanging="360"/>
+      </w:pPr>
+      <w:rPr>
+        <w:rFonts w:ascii="Symbol" w:hAnsi="Symbol" w:hint="default"/>
+      </w:rPr>
+    </w:lvl>
+    <w:lvl w:ilvl="4" w:tplc="04090003" w:tentative="1">
+      <w:start w:val="1"/>
+      <w:numFmt w:val="bullet"/>
+      <w:lvlText w:val="o"/>
+      <w:lvlJc w:val="left"/>
+      <w:pPr>
+        <w:ind w:left="3600" w:hanging="360"/>
+      </w:pPr>
+      <w:rPr>
+        <w:rFonts w:ascii="Courier New" w:hAnsi="Courier New" w:cs="Courier New" w:hint="default"/>
+      </w:rPr>
+    </w:lvl>
+    <w:lvl w:ilvl="5" w:tplc="04090005" w:tentative="1">
+      <w:start w:val="1"/>
+      <w:numFmt w:val="bullet"/>
+      <w:lvlText w:val=""/>
+      <w:lvlJc w:val="left"/>
+      <w:pPr>
+        <w:ind w:left="4320" w:hanging="360"/>
+      </w:pPr>
+      <w:rPr>
+        <w:rFonts w:ascii="Wingdings" w:hAnsi="Wingdings" w:hint="default"/>
+      </w:rPr>
+    </w:lvl>
+    <w:lvl w:ilvl="6" w:tplc="04090001" w:tentative="1">
+      <w:start w:val="1"/>
+      <w:numFmt w:val="bullet"/>
+      <w:lvlText w:val=""/>
+      <w:lvlJc w:val="left"/>
+      <w:pPr>
+        <w:ind w:left="5040" w:hanging="360"/>
+      </w:pPr>
+      <w:rPr>
+        <w:rFonts w:ascii="Symbol" w:hAnsi="Symbol" w:hint="default"/>
+      </w:rPr>
+    </w:lvl>
+    <w:lvl w:ilvl="7" w:tplc="04090003" w:tentative="1">
+      <w:start w:val="1"/>
+      <w:numFmt w:val="bullet"/>
+      <w:lvlText w:val="o"/>
+      <w:lvlJc w:val="left"/>
+      <w:pPr>
+        <w:ind w:left="5760" w:hanging="360"/>
+      </w:pPr>
+      <w:rPr>
+        <w:rFonts w:ascii="Courier New" w:hAnsi="Courier New" w:cs="Courier New" w:hint="default"/>
+      </w:rPr>
+    </w:lvl>
+    <w:lvl w:ilvl="8" w:tplc="04090005" w:tentative="1">
+      <w:start w:val="1"/>
+      <w:numFmt w:val="bullet"/>
+      <w:lvlText w:val=""/>
+      <w:lvlJc w:val="left"/>
+      <w:pPr>
+        <w:ind w:left="6480" w:hanging="360"/>
+      </w:pPr>
+      <w:rPr>
+        <w:rFonts w:ascii="Wingdings" w:hAnsi="Wingdings" w:hint="default"/>
+      </w:rPr>
+    </w:lvl>
+  </w:abstractNum>
+  <w:abstractNum w:abstractNumId="9" w15:restartNumberingAfterBreak="0">
     <w:nsid w:val="49741E25"/>
     <w:multiLevelType w:val="hybridMultilevel"/>
     <w:tmpl w:val="0486C160"/>
@@ -28830,7 +29038,7 @@
       </w:pPr>
     </w:lvl>
   </w:abstractNum>
-  <w:abstractNum w:abstractNumId="9" w15:restartNumberingAfterBreak="0">
+  <w:abstractNum w:abstractNumId="10" w15:restartNumberingAfterBreak="0">
     <w:nsid w:val="5AF3586D"/>
     <w:multiLevelType w:val="hybridMultilevel"/>
     <w:tmpl w:val="A5D0A9D8"/>
@@ -28922,7 +29130,7 @@
       </w:pPr>
     </w:lvl>
   </w:abstractNum>
-  <w:abstractNum w:abstractNumId="10" w15:restartNumberingAfterBreak="0">
+  <w:abstractNum w:abstractNumId="11" w15:restartNumberingAfterBreak="0">
     <w:nsid w:val="5C4A5509"/>
     <w:multiLevelType w:val="hybridMultilevel"/>
     <w:tmpl w:val="C748C23C"/>
@@ -29011,7 +29219,7 @@
       </w:pPr>
     </w:lvl>
   </w:abstractNum>
-  <w:abstractNum w:abstractNumId="11" w15:restartNumberingAfterBreak="0">
+  <w:abstractNum w:abstractNumId="12" w15:restartNumberingAfterBreak="0">
     <w:nsid w:val="61861291"/>
     <w:multiLevelType w:val="hybridMultilevel"/>
     <w:tmpl w:val="63B6CF1A"/>
@@ -29124,7 +29332,7 @@
       </w:rPr>
     </w:lvl>
   </w:abstractNum>
-  <w:abstractNum w:abstractNumId="12" w15:restartNumberingAfterBreak="0">
+  <w:abstractNum w:abstractNumId="13" w15:restartNumberingAfterBreak="0">
     <w:nsid w:val="711A309E"/>
     <w:multiLevelType w:val="hybridMultilevel"/>
     <w:tmpl w:val="C748C23C"/>
@@ -29213,7 +29421,7 @@
       </w:pPr>
     </w:lvl>
   </w:abstractNum>
-  <w:abstractNum w:abstractNumId="13" w15:restartNumberingAfterBreak="0">
+  <w:abstractNum w:abstractNumId="14" w15:restartNumberingAfterBreak="0">
     <w:nsid w:val="77B53956"/>
     <w:multiLevelType w:val="hybridMultilevel"/>
     <w:tmpl w:val="C748C23C"/>
@@ -29309,7 +29517,7 @@
     <w:abstractNumId w:val="5"/>
   </w:num>
   <w:num w:numId="3">
-    <w:abstractNumId w:val="11"/>
+    <w:abstractNumId w:val="12"/>
     <w:lvlOverride w:ilvl="0">
       <w:startOverride w:val="1"/>
     </w:lvlOverride>
@@ -29329,31 +29537,34 @@
     <w:abstractNumId w:val="6"/>
   </w:num>
   <w:num w:numId="6">
-    <w:abstractNumId w:val="8"/>
+    <w:abstractNumId w:val="9"/>
   </w:num>
   <w:num w:numId="7">
     <w:abstractNumId w:val="3"/>
   </w:num>
   <w:num w:numId="8">
-    <w:abstractNumId w:val="12"/>
+    <w:abstractNumId w:val="13"/>
   </w:num>
   <w:num w:numId="9">
-    <w:abstractNumId w:val="13"/>
+    <w:abstractNumId w:val="14"/>
   </w:num>
   <w:num w:numId="10">
-    <w:abstractNumId w:val="10"/>
+    <w:abstractNumId w:val="11"/>
   </w:num>
   <w:num w:numId="11">
     <w:abstractNumId w:val="4"/>
   </w:num>
   <w:num w:numId="12">
-    <w:abstractNumId w:val="9"/>
+    <w:abstractNumId w:val="10"/>
   </w:num>
   <w:num w:numId="13">
     <w:abstractNumId w:val="2"/>
   </w:num>
   <w:num w:numId="14">
     <w:abstractNumId w:val="7"/>
+  </w:num>
+  <w:num w:numId="15">
+    <w:abstractNumId w:val="8"/>
   </w:num>
 </w:numbering>
 </file>

</xml_diff>